<commit_message>
redesign of chatbot for Opsys
</commit_message>
<xml_diff>
--- a/Cognitive-NAO/Documents/Talking with NAO v0.7.docx
+++ b/Cognitive-NAO/Documents/Talking with NAO v0.7.docx
@@ -1,6 +1,6 @@
 
 <file path=word/document.xml><?xml version="1.0" encoding="utf-8"?>
-<w:document xmlns:wpc="http://schemas.microsoft.com/office/word/2010/wordprocessingCanvas" xmlns:mc="http://schemas.openxmlformats.org/markup-compatibility/2006" xmlns:o="urn:schemas-microsoft-com:office:office" xmlns:r="http://schemas.openxmlformats.org/officeDocument/2006/relationships" xmlns:m="http://schemas.openxmlformats.org/officeDocument/2006/math" xmlns:v="urn:schemas-microsoft-com:vml" xmlns:wp14="http://schemas.microsoft.com/office/word/2010/wordprocessingDrawing" xmlns:wp="http://schemas.openxmlformats.org/drawingml/2006/wordprocessingDrawing" xmlns:w10="urn:schemas-microsoft-com:office:word" xmlns:w="http://schemas.openxmlformats.org/wordprocessingml/2006/main" xmlns:w14="http://schemas.microsoft.com/office/word/2010/wordml" xmlns:wpg="http://schemas.microsoft.com/office/word/2010/wordprocessingGroup" xmlns:wpi="http://schemas.microsoft.com/office/word/2010/wordprocessingInk" xmlns:wne="http://schemas.microsoft.com/office/word/2006/wordml" xmlns:wps="http://schemas.microsoft.com/office/word/2010/wordprocessingShape" mc:Ignorable="w14 wp14">
+<w:document xmlns:wpc="http://schemas.microsoft.com/office/word/2010/wordprocessingCanvas" xmlns:mc="http://schemas.openxmlformats.org/markup-compatibility/2006" xmlns:o="urn:schemas-microsoft-com:office:office" xmlns:r="http://schemas.openxmlformats.org/officeDocument/2006/relationships" xmlns:m="http://schemas.openxmlformats.org/officeDocument/2006/math" xmlns:v="urn:schemas-microsoft-com:vml" xmlns:wp14="http://schemas.microsoft.com/office/word/2010/wordprocessingDrawing" xmlns:wp="http://schemas.openxmlformats.org/drawingml/2006/wordprocessingDrawing" xmlns:w10="urn:schemas-microsoft-com:office:word" xmlns:w="http://schemas.openxmlformats.org/wordprocessingml/2006/main" xmlns:w14="http://schemas.microsoft.com/office/word/2010/wordml" xmlns:w15="http://schemas.microsoft.com/office/word/2012/wordml" xmlns:wpg="http://schemas.microsoft.com/office/word/2010/wordprocessingGroup" xmlns:wpi="http://schemas.microsoft.com/office/word/2010/wordprocessingInk" xmlns:wne="http://schemas.microsoft.com/office/word/2006/wordml" xmlns:wps="http://schemas.microsoft.com/office/word/2010/wordprocessingShape" mc:Ignorable="w14 w15 wp14">
   <w:body>
     <w:tbl>
       <w:tblPr>
@@ -17,12 +17,6 @@
         <w:gridCol w:w="5333"/>
       </w:tblGrid>
       <w:tr>
-        <w:tblPrEx>
-          <w:tblCellMar>
-            <w:top w:w="0" w:type="dxa"/>
-            <w:bottom w:w="0" w:type="dxa"/>
-          </w:tblCellMar>
-        </w:tblPrEx>
         <w:trPr>
           <w:trHeight w:val="362"/>
         </w:trPr>
@@ -97,6 +91,7 @@
                 <w:lang w:val="en-AU"/>
               </w:rPr>
             </w:pPr>
+            <w:proofErr w:type="spellStart"/>
             <w:r>
               <w:rPr>
                 <w:rFonts w:ascii="Calibri" w:hAnsi="Calibri" w:cs="Calibri"/>
@@ -108,18 +103,39 @@
                 <w:szCs w:val="28"/>
                 <w:lang w:val="en-AU"/>
               </w:rPr>
-              <w:t>Naomi's Response</w:t>
+              <w:t>Essi</w:t>
+            </w:r>
+            <w:r>
+              <w:rPr>
+                <w:rFonts w:ascii="Calibri" w:hAnsi="Calibri" w:cs="Calibri"/>
+                <w:b/>
+                <w:bCs/>
+                <w:color w:val="000000"/>
+                <w:kern w:val="0"/>
+                <w:sz w:val="28"/>
+                <w:szCs w:val="28"/>
+                <w:lang w:val="en-AU"/>
+              </w:rPr>
+              <w:t>'s</w:t>
+            </w:r>
+            <w:proofErr w:type="spellEnd"/>
+            <w:r>
+              <w:rPr>
+                <w:rFonts w:ascii="Calibri" w:hAnsi="Calibri" w:cs="Calibri"/>
+                <w:b/>
+                <w:bCs/>
+                <w:color w:val="000000"/>
+                <w:kern w:val="0"/>
+                <w:sz w:val="28"/>
+                <w:szCs w:val="28"/>
+                <w:lang w:val="en-AU"/>
+              </w:rPr>
+              <w:t xml:space="preserve"> Response</w:t>
             </w:r>
           </w:p>
         </w:tc>
       </w:tr>
       <w:tr>
-        <w:tblPrEx>
-          <w:tblCellMar>
-            <w:top w:w="0" w:type="dxa"/>
-            <w:bottom w:w="0" w:type="dxa"/>
-          </w:tblCellMar>
-        </w:tblPrEx>
         <w:trPr>
           <w:trHeight w:val="290"/>
         </w:trPr>
@@ -176,6 +192,7 @@
               <w:wordWrap/>
               <w:adjustRightInd w:val="0"/>
               <w:spacing w:after="0" w:line="240" w:lineRule="auto"/>
+              <w:ind w:left="800" w:hanging="800"/>
               <w:jc w:val="left"/>
               <w:rPr>
                 <w:rFonts w:ascii="Calibri" w:hAnsi="Calibri" w:cs="Calibri"/>
@@ -199,12 +216,6 @@
         </w:tc>
       </w:tr>
       <w:tr>
-        <w:tblPrEx>
-          <w:tblCellMar>
-            <w:top w:w="0" w:type="dxa"/>
-            <w:bottom w:w="0" w:type="dxa"/>
-          </w:tblCellMar>
-        </w:tblPrEx>
         <w:trPr>
           <w:trHeight w:val="290"/>
         </w:trPr>
@@ -261,6 +272,7 @@
               <w:wordWrap/>
               <w:adjustRightInd w:val="0"/>
               <w:spacing w:after="0" w:line="240" w:lineRule="auto"/>
+              <w:ind w:left="800" w:hanging="800"/>
               <w:jc w:val="left"/>
               <w:rPr>
                 <w:rFonts w:ascii="Calibri" w:hAnsi="Calibri" w:cs="Calibri"/>
@@ -284,12 +296,6 @@
         </w:tc>
       </w:tr>
       <w:tr>
-        <w:tblPrEx>
-          <w:tblCellMar>
-            <w:top w:w="0" w:type="dxa"/>
-            <w:bottom w:w="0" w:type="dxa"/>
-          </w:tblCellMar>
-        </w:tblPrEx>
         <w:trPr>
           <w:trHeight w:val="290"/>
         </w:trPr>
@@ -369,12 +375,6 @@
         </w:tc>
       </w:tr>
       <w:tr>
-        <w:tblPrEx>
-          <w:tblCellMar>
-            <w:top w:w="0" w:type="dxa"/>
-            <w:bottom w:w="0" w:type="dxa"/>
-          </w:tblCellMar>
-        </w:tblPrEx>
         <w:trPr>
           <w:trHeight w:val="290"/>
         </w:trPr>
@@ -454,12 +454,6 @@
         </w:tc>
       </w:tr>
       <w:tr>
-        <w:tblPrEx>
-          <w:tblCellMar>
-            <w:top w:w="0" w:type="dxa"/>
-            <w:bottom w:w="0" w:type="dxa"/>
-          </w:tblCellMar>
-        </w:tblPrEx>
         <w:trPr>
           <w:trHeight w:val="290"/>
         </w:trPr>
@@ -539,12 +533,6 @@
         </w:tc>
       </w:tr>
       <w:tr>
-        <w:tblPrEx>
-          <w:tblCellMar>
-            <w:top w:w="0" w:type="dxa"/>
-            <w:bottom w:w="0" w:type="dxa"/>
-          </w:tblCellMar>
-        </w:tblPrEx>
         <w:trPr>
           <w:trHeight w:val="290"/>
         </w:trPr>
@@ -624,12 +612,6 @@
         </w:tc>
       </w:tr>
       <w:tr>
-        <w:tblPrEx>
-          <w:tblCellMar>
-            <w:top w:w="0" w:type="dxa"/>
-            <w:bottom w:w="0" w:type="dxa"/>
-          </w:tblCellMar>
-        </w:tblPrEx>
         <w:trPr>
           <w:trHeight w:val="290"/>
         </w:trPr>
@@ -709,12 +691,6 @@
         </w:tc>
       </w:tr>
       <w:tr>
-        <w:tblPrEx>
-          <w:tblCellMar>
-            <w:top w:w="0" w:type="dxa"/>
-            <w:bottom w:w="0" w:type="dxa"/>
-          </w:tblCellMar>
-        </w:tblPrEx>
         <w:trPr>
           <w:trHeight w:val="581"/>
         </w:trPr>
@@ -794,12 +770,6 @@
         </w:tc>
       </w:tr>
       <w:tr>
-        <w:tblPrEx>
-          <w:tblCellMar>
-            <w:top w:w="0" w:type="dxa"/>
-            <w:bottom w:w="0" w:type="dxa"/>
-          </w:tblCellMar>
-        </w:tblPrEx>
         <w:trPr>
           <w:trHeight w:val="871"/>
         </w:trPr>
@@ -873,18 +843,56 @@
                 <w:sz w:val="22"/>
                 <w:lang w:val="en-AU"/>
               </w:rPr>
-              <w:t>Well, my name is Naomi, and I work at IBM now! I am still very young, but I am learning fast.</w:t>
+              <w:t xml:space="preserve">Well, my name is </w:t>
+            </w:r>
+            <w:proofErr w:type="spellStart"/>
+            <w:r>
+              <w:rPr>
+                <w:rFonts w:ascii="Calibri" w:hAnsi="Calibri" w:cs="Calibri"/>
+                <w:color w:val="000000"/>
+                <w:kern w:val="0"/>
+                <w:sz w:val="22"/>
+                <w:lang w:val="en-AU"/>
+              </w:rPr>
+              <w:t>Essi</w:t>
+            </w:r>
+            <w:proofErr w:type="spellEnd"/>
+            <w:r>
+              <w:rPr>
+                <w:rFonts w:ascii="Calibri" w:hAnsi="Calibri" w:cs="Calibri"/>
+                <w:color w:val="000000"/>
+                <w:kern w:val="0"/>
+                <w:sz w:val="22"/>
+                <w:lang w:val="en-AU"/>
+              </w:rPr>
+              <w:t xml:space="preserve">, and I work at </w:t>
+            </w:r>
+            <w:proofErr w:type="spellStart"/>
+            <w:r>
+              <w:rPr>
+                <w:rFonts w:ascii="Calibri" w:hAnsi="Calibri" w:cs="Calibri"/>
+                <w:color w:val="000000"/>
+                <w:kern w:val="0"/>
+                <w:sz w:val="22"/>
+                <w:lang w:val="en-AU"/>
+              </w:rPr>
+              <w:t>Essilor</w:t>
+            </w:r>
+            <w:proofErr w:type="spellEnd"/>
+            <w:r>
+              <w:rPr>
+                <w:rFonts w:ascii="Calibri" w:hAnsi="Calibri" w:cs="Calibri"/>
+                <w:color w:val="000000"/>
+                <w:kern w:val="0"/>
+                <w:sz w:val="22"/>
+                <w:lang w:val="en-AU"/>
+              </w:rPr>
+              <w:t xml:space="preserve"> now! I am still very young, but I am learning fast.</w:t>
             </w:r>
           </w:p>
         </w:tc>
       </w:tr>
       <w:tr>
-        <w:tblPrEx>
-          <w:tblCellMar>
-            <w:top w:w="0" w:type="dxa"/>
-            <w:bottom w:w="0" w:type="dxa"/>
-          </w:tblCellMar>
-        </w:tblPrEx>
         <w:trPr>
           <w:trHeight w:val="290"/>
         </w:trPr>
@@ -958,18 +966,34 @@
                 <w:sz w:val="22"/>
                 <w:lang w:val="en-AU"/>
               </w:rPr>
-              <w:t>I work at IBM.</w:t>
+              <w:t xml:space="preserve">I work at </w:t>
+            </w:r>
+            <w:proofErr w:type="spellStart"/>
+            <w:r>
+              <w:rPr>
+                <w:rFonts w:ascii="Calibri" w:hAnsi="Calibri" w:cs="Calibri"/>
+                <w:color w:val="000000"/>
+                <w:kern w:val="0"/>
+                <w:sz w:val="22"/>
+                <w:lang w:val="en-AU"/>
+              </w:rPr>
+              <w:t>Essilor</w:t>
+            </w:r>
+            <w:proofErr w:type="spellEnd"/>
+            <w:r>
+              <w:rPr>
+                <w:rFonts w:ascii="Calibri" w:hAnsi="Calibri" w:cs="Calibri"/>
+                <w:color w:val="000000"/>
+                <w:kern w:val="0"/>
+                <w:sz w:val="22"/>
+                <w:lang w:val="en-AU"/>
+              </w:rPr>
+              <w:t>.</w:t>
             </w:r>
           </w:p>
         </w:tc>
       </w:tr>
       <w:tr>
-        <w:tblPrEx>
-          <w:tblCellMar>
-            <w:top w:w="0" w:type="dxa"/>
-            <w:bottom w:w="0" w:type="dxa"/>
-          </w:tblCellMar>
-        </w:tblPrEx>
         <w:trPr>
           <w:trHeight w:val="581"/>
         </w:trPr>
@@ -1049,12 +1073,6 @@
         </w:tc>
       </w:tr>
       <w:tr>
-        <w:tblPrEx>
-          <w:tblCellMar>
-            <w:top w:w="0" w:type="dxa"/>
-            <w:bottom w:w="0" w:type="dxa"/>
-          </w:tblCellMar>
-        </w:tblPrEx>
         <w:trPr>
           <w:trHeight w:val="871"/>
         </w:trPr>
@@ -1128,18 +1146,44 @@
                 <w:sz w:val="22"/>
                 <w:lang w:val="en-AU"/>
               </w:rPr>
-              <w:t>You want me to analyse a person for you! Lets go</w:t>
+              <w:t>You want me to analyse a p</w:t>
+            </w:r>
+            <w:bookmarkStart w:id="0" w:name="_GoBack"/>
+            <w:bookmarkEnd w:id="0"/>
+            <w:r>
+              <w:rPr>
+                <w:rFonts w:ascii="Calibri" w:hAnsi="Calibri" w:cs="Calibri"/>
+                <w:color w:val="000000"/>
+                <w:kern w:val="0"/>
+                <w:sz w:val="22"/>
+                <w:lang w:val="en-AU"/>
+              </w:rPr>
+              <w:t>erson for you! Let</w:t>
+            </w:r>
+            <w:r>
+              <w:rPr>
+                <w:rFonts w:ascii="Calibri" w:hAnsi="Calibri" w:cs="Calibri"/>
+                <w:color w:val="000000"/>
+                <w:kern w:val="0"/>
+                <w:sz w:val="22"/>
+                <w:lang w:val="en-AU"/>
+              </w:rPr>
+              <w:t>’</w:t>
+            </w:r>
+            <w:r>
+              <w:rPr>
+                <w:rFonts w:ascii="Calibri" w:hAnsi="Calibri" w:cs="Calibri"/>
+                <w:color w:val="000000"/>
+                <w:kern w:val="0"/>
+                <w:sz w:val="22"/>
+                <w:lang w:val="en-AU"/>
+              </w:rPr>
+              <w:t>s go</w:t>
             </w:r>
           </w:p>
         </w:tc>
       </w:tr>
       <w:tr>
-        <w:tblPrEx>
-          <w:tblCellMar>
-            <w:top w:w="0" w:type="dxa"/>
-            <w:bottom w:w="0" w:type="dxa"/>
-          </w:tblCellMar>
-        </w:tblPrEx>
         <w:trPr>
           <w:trHeight w:val="581"/>
         </w:trPr>
@@ -1219,12 +1263,6 @@
         </w:tc>
       </w:tr>
       <w:tr>
-        <w:tblPrEx>
-          <w:tblCellMar>
-            <w:top w:w="0" w:type="dxa"/>
-            <w:bottom w:w="0" w:type="dxa"/>
-          </w:tblCellMar>
-        </w:tblPrEx>
         <w:trPr>
           <w:trHeight w:val="581"/>
         </w:trPr>
@@ -1298,18 +1336,34 @@
                 <w:sz w:val="22"/>
                 <w:lang w:val="en-AU"/>
               </w:rPr>
-              <w:t>My favourite colour is red, because I am red! But I also like blue, for IBM!</w:t>
+              <w:t xml:space="preserve">My favourite colour is red, because I am red! But I also like blue, for </w:t>
+            </w:r>
+            <w:proofErr w:type="spellStart"/>
+            <w:r>
+              <w:rPr>
+                <w:rFonts w:ascii="Calibri" w:hAnsi="Calibri" w:cs="Calibri"/>
+                <w:color w:val="000000"/>
+                <w:kern w:val="0"/>
+                <w:sz w:val="22"/>
+                <w:lang w:val="en-AU"/>
+              </w:rPr>
+              <w:t>Essilor</w:t>
+            </w:r>
+            <w:proofErr w:type="spellEnd"/>
+            <w:r>
+              <w:rPr>
+                <w:rFonts w:ascii="Calibri" w:hAnsi="Calibri" w:cs="Calibri"/>
+                <w:color w:val="000000"/>
+                <w:kern w:val="0"/>
+                <w:sz w:val="22"/>
+                <w:lang w:val="en-AU"/>
+              </w:rPr>
+              <w:t>!</w:t>
             </w:r>
           </w:p>
         </w:tc>
       </w:tr>
       <w:tr>
-        <w:tblPrEx>
-          <w:tblCellMar>
-            <w:top w:w="0" w:type="dxa"/>
-            <w:bottom w:w="0" w:type="dxa"/>
-          </w:tblCellMar>
-        </w:tblPrEx>
         <w:trPr>
           <w:trHeight w:val="581"/>
         </w:trPr>
@@ -1383,18 +1437,44 @@
                 <w:sz w:val="22"/>
                 <w:lang w:val="en-AU"/>
               </w:rPr>
-              <w:t>Now sun is my brother. He looks just like me, but he is blue!</w:t>
+              <w:t xml:space="preserve">Now </w:t>
+            </w:r>
+            <w:proofErr w:type="spellStart"/>
+            <w:r>
+              <w:rPr>
+                <w:rFonts w:ascii="Calibri" w:hAnsi="Calibri" w:cs="Calibri"/>
+                <w:color w:val="000000"/>
+                <w:kern w:val="0"/>
+                <w:sz w:val="22"/>
+                <w:lang w:val="en-AU"/>
+              </w:rPr>
+              <w:t>Luxotica</w:t>
+            </w:r>
+            <w:proofErr w:type="spellEnd"/>
+            <w:r>
+              <w:rPr>
+                <w:rFonts w:ascii="Calibri" w:hAnsi="Calibri" w:cs="Calibri"/>
+                <w:color w:val="000000"/>
+                <w:kern w:val="0"/>
+                <w:sz w:val="22"/>
+                <w:lang w:val="en-AU"/>
+              </w:rPr>
+              <w:t xml:space="preserve"> is my brother. He looks just like me</w:t>
+            </w:r>
+            <w:r>
+              <w:rPr>
+                <w:rFonts w:ascii="Calibri" w:hAnsi="Calibri" w:cs="Calibri"/>
+                <w:color w:val="000000"/>
+                <w:kern w:val="0"/>
+                <w:sz w:val="22"/>
+                <w:lang w:val="en-AU"/>
+              </w:rPr>
+              <w:t>!</w:t>
             </w:r>
           </w:p>
         </w:tc>
       </w:tr>
       <w:tr>
-        <w:tblPrEx>
-          <w:tblCellMar>
-            <w:top w:w="0" w:type="dxa"/>
-            <w:bottom w:w="0" w:type="dxa"/>
-          </w:tblCellMar>
-        </w:tblPrEx>
         <w:trPr>
           <w:trHeight w:val="581"/>
         </w:trPr>
@@ -1474,12 +1554,6 @@
         </w:tc>
       </w:tr>
       <w:tr>
-        <w:tblPrEx>
-          <w:tblCellMar>
-            <w:top w:w="0" w:type="dxa"/>
-            <w:bottom w:w="0" w:type="dxa"/>
-          </w:tblCellMar>
-        </w:tblPrEx>
         <w:trPr>
           <w:trHeight w:val="581"/>
         </w:trPr>
@@ -1559,12 +1633,6 @@
         </w:tc>
       </w:tr>
       <w:tr>
-        <w:tblPrEx>
-          <w:tblCellMar>
-            <w:top w:w="0" w:type="dxa"/>
-            <w:bottom w:w="0" w:type="dxa"/>
-          </w:tblCellMar>
-        </w:tblPrEx>
         <w:trPr>
           <w:trHeight w:val="1162"/>
         </w:trPr>
@@ -1644,12 +1712,6 @@
         </w:tc>
       </w:tr>
       <w:tr>
-        <w:tblPrEx>
-          <w:tblCellMar>
-            <w:top w:w="0" w:type="dxa"/>
-            <w:bottom w:w="0" w:type="dxa"/>
-          </w:tblCellMar>
-        </w:tblPrEx>
         <w:trPr>
           <w:trHeight w:val="290"/>
         </w:trPr>
@@ -1729,12 +1791,6 @@
         </w:tc>
       </w:tr>
       <w:tr>
-        <w:tblPrEx>
-          <w:tblCellMar>
-            <w:top w:w="0" w:type="dxa"/>
-            <w:bottom w:w="0" w:type="dxa"/>
-          </w:tblCellMar>
-        </w:tblPrEx>
         <w:trPr>
           <w:trHeight w:val="290"/>
         </w:trPr>
@@ -1808,18 +1864,24 @@
                 <w:sz w:val="22"/>
                 <w:lang w:val="en-AU"/>
               </w:rPr>
-              <w:t>My name is Naomi</w:t>
-            </w:r>
+              <w:t xml:space="preserve">My name is </w:t>
+            </w:r>
+            <w:proofErr w:type="spellStart"/>
+            <w:r>
+              <w:rPr>
+                <w:rFonts w:ascii="Calibri" w:hAnsi="Calibri" w:cs="Calibri"/>
+                <w:color w:val="000000"/>
+                <w:kern w:val="0"/>
+                <w:sz w:val="22"/>
+                <w:lang w:val="en-AU"/>
+              </w:rPr>
+              <w:t>Essi</w:t>
+            </w:r>
+            <w:proofErr w:type="spellEnd"/>
           </w:p>
         </w:tc>
       </w:tr>
       <w:tr>
-        <w:tblPrEx>
-          <w:tblCellMar>
-            <w:top w:w="0" w:type="dxa"/>
-            <w:bottom w:w="0" w:type="dxa"/>
-          </w:tblCellMar>
-        </w:tblPrEx>
         <w:trPr>
           <w:trHeight w:val="581"/>
         </w:trPr>
@@ -1899,12 +1961,6 @@
         </w:tc>
       </w:tr>
       <w:tr>
-        <w:tblPrEx>
-          <w:tblCellMar>
-            <w:top w:w="0" w:type="dxa"/>
-            <w:bottom w:w="0" w:type="dxa"/>
-          </w:tblCellMar>
-        </w:tblPrEx>
         <w:trPr>
           <w:trHeight w:val="290"/>
         </w:trPr>
@@ -1984,12 +2040,6 @@
         </w:tc>
       </w:tr>
       <w:tr>
-        <w:tblPrEx>
-          <w:tblCellMar>
-            <w:top w:w="0" w:type="dxa"/>
-            <w:bottom w:w="0" w:type="dxa"/>
-          </w:tblCellMar>
-        </w:tblPrEx>
         <w:trPr>
           <w:trHeight w:val="290"/>
         </w:trPr>
@@ -2069,12 +2119,6 @@
         </w:tc>
       </w:tr>
       <w:tr>
-        <w:tblPrEx>
-          <w:tblCellMar>
-            <w:top w:w="0" w:type="dxa"/>
-            <w:bottom w:w="0" w:type="dxa"/>
-          </w:tblCellMar>
-        </w:tblPrEx>
         <w:trPr>
           <w:trHeight w:val="290"/>
         </w:trPr>
@@ -2154,12 +2198,6 @@
         </w:tc>
       </w:tr>
       <w:tr>
-        <w:tblPrEx>
-          <w:tblCellMar>
-            <w:top w:w="0" w:type="dxa"/>
-            <w:bottom w:w="0" w:type="dxa"/>
-          </w:tblCellMar>
-        </w:tblPrEx>
         <w:trPr>
           <w:trHeight w:val="1162"/>
         </w:trPr>
@@ -2239,12 +2277,6 @@
         </w:tc>
       </w:tr>
       <w:tr>
-        <w:tblPrEx>
-          <w:tblCellMar>
-            <w:top w:w="0" w:type="dxa"/>
-            <w:bottom w:w="0" w:type="dxa"/>
-          </w:tblCellMar>
-        </w:tblPrEx>
         <w:trPr>
           <w:trHeight w:val="290"/>
         </w:trPr>
@@ -2324,12 +2356,6 @@
         </w:tc>
       </w:tr>
       <w:tr>
-        <w:tblPrEx>
-          <w:tblCellMar>
-            <w:top w:w="0" w:type="dxa"/>
-            <w:bottom w:w="0" w:type="dxa"/>
-          </w:tblCellMar>
-        </w:tblPrEx>
         <w:trPr>
           <w:trHeight w:val="290"/>
         </w:trPr>
@@ -2409,12 +2435,6 @@
         </w:tc>
       </w:tr>
       <w:tr>
-        <w:tblPrEx>
-          <w:tblCellMar>
-            <w:top w:w="0" w:type="dxa"/>
-            <w:bottom w:w="0" w:type="dxa"/>
-          </w:tblCellMar>
-        </w:tblPrEx>
         <w:trPr>
           <w:trHeight w:val="290"/>
         </w:trPr>
@@ -2494,12 +2514,6 @@
         </w:tc>
       </w:tr>
       <w:tr>
-        <w:tblPrEx>
-          <w:tblCellMar>
-            <w:top w:w="0" w:type="dxa"/>
-            <w:bottom w:w="0" w:type="dxa"/>
-          </w:tblCellMar>
-        </w:tblPrEx>
         <w:trPr>
           <w:trHeight w:val="290"/>
         </w:trPr>
@@ -2536,7 +2550,6 @@
                 <w:sz w:val="22"/>
                 <w:lang w:val="en-AU"/>
               </w:rPr>
-              <w:lastRenderedPageBreak/>
               <w:t>Sit down</w:t>
             </w:r>
           </w:p>
@@ -2580,12 +2593,6 @@
         </w:tc>
       </w:tr>
       <w:tr>
-        <w:tblPrEx>
-          <w:tblCellMar>
-            <w:top w:w="0" w:type="dxa"/>
-            <w:bottom w:w="0" w:type="dxa"/>
-          </w:tblCellMar>
-        </w:tblPrEx>
         <w:trPr>
           <w:trHeight w:val="290"/>
         </w:trPr>
@@ -2661,8 +2668,6 @@
               </w:rPr>
               <w:t>O</w:t>
             </w:r>
-            <w:bookmarkStart w:id="0" w:name="_GoBack"/>
-            <w:bookmarkEnd w:id="0"/>
             <w:r>
               <w:rPr>
                 <w:rFonts w:ascii="Calibri" w:hAnsi="Calibri" w:cs="Calibri"/>
@@ -2677,12 +2682,6 @@
         </w:tc>
       </w:tr>
       <w:tr>
-        <w:tblPrEx>
-          <w:tblCellMar>
-            <w:top w:w="0" w:type="dxa"/>
-            <w:bottom w:w="0" w:type="dxa"/>
-          </w:tblCellMar>
-        </w:tblPrEx>
         <w:trPr>
           <w:trHeight w:val="290"/>
         </w:trPr>
@@ -2719,6 +2718,7 @@
                 <w:sz w:val="22"/>
                 <w:lang w:val="en-AU"/>
               </w:rPr>
+              <w:lastRenderedPageBreak/>
               <w:t>Crouch</w:t>
             </w:r>
           </w:p>
@@ -2762,12 +2762,6 @@
         </w:tc>
       </w:tr>
       <w:tr>
-        <w:tblPrEx>
-          <w:tblCellMar>
-            <w:top w:w="0" w:type="dxa"/>
-            <w:bottom w:w="0" w:type="dxa"/>
-          </w:tblCellMar>
-        </w:tblPrEx>
         <w:trPr>
           <w:trHeight w:val="290"/>
         </w:trPr>
@@ -2847,12 +2841,6 @@
         </w:tc>
       </w:tr>
       <w:tr>
-        <w:tblPrEx>
-          <w:tblCellMar>
-            <w:top w:w="0" w:type="dxa"/>
-            <w:bottom w:w="0" w:type="dxa"/>
-          </w:tblCellMar>
-        </w:tblPrEx>
         <w:trPr>
           <w:trHeight w:val="290"/>
         </w:trPr>
@@ -2932,12 +2920,6 @@
         </w:tc>
       </w:tr>
       <w:tr>
-        <w:tblPrEx>
-          <w:tblCellMar>
-            <w:top w:w="0" w:type="dxa"/>
-            <w:bottom w:w="0" w:type="dxa"/>
-          </w:tblCellMar>
-        </w:tblPrEx>
         <w:trPr>
           <w:trHeight w:val="290"/>
         </w:trPr>
@@ -3017,12 +2999,6 @@
         </w:tc>
       </w:tr>
       <w:tr>
-        <w:tblPrEx>
-          <w:tblCellMar>
-            <w:top w:w="0" w:type="dxa"/>
-            <w:bottom w:w="0" w:type="dxa"/>
-          </w:tblCellMar>
-        </w:tblPrEx>
         <w:trPr>
           <w:trHeight w:val="581"/>
         </w:trPr>
@@ -3102,12 +3078,6 @@
         </w:tc>
       </w:tr>
       <w:tr>
-        <w:tblPrEx>
-          <w:tblCellMar>
-            <w:top w:w="0" w:type="dxa"/>
-            <w:bottom w:w="0" w:type="dxa"/>
-          </w:tblCellMar>
-        </w:tblPrEx>
         <w:trPr>
           <w:trHeight w:val="290"/>
         </w:trPr>
@@ -3187,12 +3157,6 @@
         </w:tc>
       </w:tr>
       <w:tr>
-        <w:tblPrEx>
-          <w:tblCellMar>
-            <w:top w:w="0" w:type="dxa"/>
-            <w:bottom w:w="0" w:type="dxa"/>
-          </w:tblCellMar>
-        </w:tblPrEx>
         <w:trPr>
           <w:trHeight w:val="581"/>
         </w:trPr>
@@ -3266,18 +3230,34 @@
                 <w:sz w:val="22"/>
                 <w:lang w:val="en-AU"/>
               </w:rPr>
-              <w:t>I broke my finger, but don\'t worry, it doesn\'t hurt</w:t>
+              <w:t xml:space="preserve">I broke my finger, but don\'t worry, it </w:t>
+            </w:r>
+            <w:proofErr w:type="spellStart"/>
+            <w:r>
+              <w:rPr>
+                <w:rFonts w:ascii="Calibri" w:hAnsi="Calibri" w:cs="Calibri"/>
+                <w:color w:val="000000"/>
+                <w:kern w:val="0"/>
+                <w:sz w:val="22"/>
+                <w:lang w:val="en-AU"/>
+              </w:rPr>
+              <w:t>doesn</w:t>
+            </w:r>
+            <w:proofErr w:type="spellEnd"/>
+            <w:r>
+              <w:rPr>
+                <w:rFonts w:ascii="Calibri" w:hAnsi="Calibri" w:cs="Calibri"/>
+                <w:color w:val="000000"/>
+                <w:kern w:val="0"/>
+                <w:sz w:val="22"/>
+                <w:lang w:val="en-AU"/>
+              </w:rPr>
+              <w:t>\'t hurt</w:t>
             </w:r>
           </w:p>
         </w:tc>
       </w:tr>
       <w:tr>
-        <w:tblPrEx>
-          <w:tblCellMar>
-            <w:top w:w="0" w:type="dxa"/>
-            <w:bottom w:w="0" w:type="dxa"/>
-          </w:tblCellMar>
-        </w:tblPrEx>
         <w:trPr>
           <w:trHeight w:val="581"/>
         </w:trPr>
@@ -3357,12 +3337,6 @@
         </w:tc>
       </w:tr>
       <w:tr>
-        <w:tblPrEx>
-          <w:tblCellMar>
-            <w:top w:w="0" w:type="dxa"/>
-            <w:bottom w:w="0" w:type="dxa"/>
-          </w:tblCellMar>
-        </w:tblPrEx>
         <w:trPr>
           <w:trHeight w:val="581"/>
         </w:trPr>
@@ -3442,12 +3416,6 @@
         </w:tc>
       </w:tr>
       <w:tr>
-        <w:tblPrEx>
-          <w:tblCellMar>
-            <w:top w:w="0" w:type="dxa"/>
-            <w:bottom w:w="0" w:type="dxa"/>
-          </w:tblCellMar>
-        </w:tblPrEx>
         <w:trPr>
           <w:trHeight w:val="581"/>
         </w:trPr>
@@ -3527,12 +3495,6 @@
         </w:tc>
       </w:tr>
       <w:tr>
-        <w:tblPrEx>
-          <w:tblCellMar>
-            <w:top w:w="0" w:type="dxa"/>
-            <w:bottom w:w="0" w:type="dxa"/>
-          </w:tblCellMar>
-        </w:tblPrEx>
         <w:trPr>
           <w:trHeight w:val="581"/>
         </w:trPr>
@@ -3606,18 +3568,24 @@
                 <w:sz w:val="22"/>
                 <w:lang w:val="en-AU"/>
               </w:rPr>
-              <w:t>Romeo is another robot manufactured by the company that made me, Aldebaran</w:t>
-            </w:r>
+              <w:t xml:space="preserve">Romeo is another robot manufactured by the company that made me, </w:t>
+            </w:r>
+            <w:proofErr w:type="spellStart"/>
+            <w:r>
+              <w:rPr>
+                <w:rFonts w:ascii="Calibri" w:hAnsi="Calibri" w:cs="Calibri"/>
+                <w:color w:val="000000"/>
+                <w:kern w:val="0"/>
+                <w:sz w:val="22"/>
+                <w:lang w:val="en-AU"/>
+              </w:rPr>
+              <w:t>Aldebaran</w:t>
+            </w:r>
+            <w:proofErr w:type="spellEnd"/>
           </w:p>
         </w:tc>
       </w:tr>
       <w:tr>
-        <w:tblPrEx>
-          <w:tblCellMar>
-            <w:top w:w="0" w:type="dxa"/>
-            <w:bottom w:w="0" w:type="dxa"/>
-          </w:tblCellMar>
-        </w:tblPrEx>
         <w:trPr>
           <w:trHeight w:val="581"/>
         </w:trPr>
@@ -3691,18 +3659,24 @@
                 <w:sz w:val="22"/>
                 <w:lang w:val="en-AU"/>
               </w:rPr>
-              <w:t>Pepper is another robot manufactured by the company that made me, Aldebaran</w:t>
-            </w:r>
+              <w:t xml:space="preserve">Pepper is another robot manufactured by the company that made me, </w:t>
+            </w:r>
+            <w:proofErr w:type="spellStart"/>
+            <w:r>
+              <w:rPr>
+                <w:rFonts w:ascii="Calibri" w:hAnsi="Calibri" w:cs="Calibri"/>
+                <w:color w:val="000000"/>
+                <w:kern w:val="0"/>
+                <w:sz w:val="22"/>
+                <w:lang w:val="en-AU"/>
+              </w:rPr>
+              <w:t>Aldebaran</w:t>
+            </w:r>
+            <w:proofErr w:type="spellEnd"/>
           </w:p>
         </w:tc>
       </w:tr>
       <w:tr>
-        <w:tblPrEx>
-          <w:tblCellMar>
-            <w:top w:w="0" w:type="dxa"/>
-            <w:bottom w:w="0" w:type="dxa"/>
-          </w:tblCellMar>
-        </w:tblPrEx>
         <w:trPr>
           <w:trHeight w:val="290"/>
         </w:trPr>
@@ -3782,12 +3756,6 @@
         </w:tc>
       </w:tr>
       <w:tr>
-        <w:tblPrEx>
-          <w:tblCellMar>
-            <w:top w:w="0" w:type="dxa"/>
-            <w:bottom w:w="0" w:type="dxa"/>
-          </w:tblCellMar>
-        </w:tblPrEx>
         <w:trPr>
           <w:trHeight w:val="290"/>
         </w:trPr>
@@ -3867,12 +3835,6 @@
         </w:tc>
       </w:tr>
       <w:tr>
-        <w:tblPrEx>
-          <w:tblCellMar>
-            <w:top w:w="0" w:type="dxa"/>
-            <w:bottom w:w="0" w:type="dxa"/>
-          </w:tblCellMar>
-        </w:tblPrEx>
         <w:trPr>
           <w:trHeight w:val="290"/>
         </w:trPr>
@@ -3960,12 +3922,7 @@
       </w:pPr>
     </w:p>
     <w:sectPr>
-      <w:headerReference w:type="even" r:id="rId9"/>
-      <w:headerReference w:type="default" r:id="rId10"/>
-      <w:footerReference w:type="even" r:id="rId11"/>
-      <w:footerReference w:type="default" r:id="rId12"/>
-      <w:headerReference w:type="first" r:id="rId13"/>
-      <w:footerReference w:type="first" r:id="rId14"/>
+      <w:headerReference w:type="default" r:id="rId8"/>
       <w:pgSz w:w="11906" w:h="16838"/>
       <w:pgMar w:top="720" w:right="1133" w:bottom="720" w:left="993" w:header="851" w:footer="992" w:gutter="0"/>
       <w:cols w:space="425"/>
@@ -3976,7 +3933,7 @@
 </file>
 
 <file path=word/endnotes.xml><?xml version="1.0" encoding="utf-8"?>
-<w:endnotes xmlns:wpc="http://schemas.microsoft.com/office/word/2010/wordprocessingCanvas" xmlns:mc="http://schemas.openxmlformats.org/markup-compatibility/2006" xmlns:o="urn:schemas-microsoft-com:office:office" xmlns:r="http://schemas.openxmlformats.org/officeDocument/2006/relationships" xmlns:m="http://schemas.openxmlformats.org/officeDocument/2006/math" xmlns:v="urn:schemas-microsoft-com:vml" xmlns:wp14="http://schemas.microsoft.com/office/word/2010/wordprocessingDrawing" xmlns:wp="http://schemas.openxmlformats.org/drawingml/2006/wordprocessingDrawing" xmlns:w10="urn:schemas-microsoft-com:office:word" xmlns:w="http://schemas.openxmlformats.org/wordprocessingml/2006/main" xmlns:w14="http://schemas.microsoft.com/office/word/2010/wordml" xmlns:wpg="http://schemas.microsoft.com/office/word/2010/wordprocessingGroup" xmlns:wpi="http://schemas.microsoft.com/office/word/2010/wordprocessingInk" xmlns:wne="http://schemas.microsoft.com/office/word/2006/wordml" xmlns:wps="http://schemas.microsoft.com/office/word/2010/wordprocessingShape" mc:Ignorable="w14 wp14">
+<w:endnotes xmlns:wpc="http://schemas.microsoft.com/office/word/2010/wordprocessingCanvas" xmlns:mc="http://schemas.openxmlformats.org/markup-compatibility/2006" xmlns:o="urn:schemas-microsoft-com:office:office" xmlns:r="http://schemas.openxmlformats.org/officeDocument/2006/relationships" xmlns:m="http://schemas.openxmlformats.org/officeDocument/2006/math" xmlns:v="urn:schemas-microsoft-com:vml" xmlns:wp14="http://schemas.microsoft.com/office/word/2010/wordprocessingDrawing" xmlns:wp="http://schemas.openxmlformats.org/drawingml/2006/wordprocessingDrawing" xmlns:w10="urn:schemas-microsoft-com:office:word" xmlns:w="http://schemas.openxmlformats.org/wordprocessingml/2006/main" xmlns:w14="http://schemas.microsoft.com/office/word/2010/wordml" xmlns:w15="http://schemas.microsoft.com/office/word/2012/wordml" xmlns:wpg="http://schemas.microsoft.com/office/word/2010/wordprocessingGroup" xmlns:wpi="http://schemas.microsoft.com/office/word/2010/wordprocessingInk" xmlns:wne="http://schemas.microsoft.com/office/word/2006/wordml" xmlns:wps="http://schemas.microsoft.com/office/word/2010/wordprocessingShape" mc:Ignorable="w14 w15 wp14">
   <w:endnote w:type="separator" w:id="-1">
     <w:p>
       <w:pPr>
@@ -4000,38 +3957,8 @@
 </w:endnotes>
 </file>
 
-<file path=word/footer1.xml><?xml version="1.0" encoding="utf-8"?>
-<w:ftr xmlns:wpc="http://schemas.microsoft.com/office/word/2010/wordprocessingCanvas" xmlns:mc="http://schemas.openxmlformats.org/markup-compatibility/2006" xmlns:o="urn:schemas-microsoft-com:office:office" xmlns:r="http://schemas.openxmlformats.org/officeDocument/2006/relationships" xmlns:m="http://schemas.openxmlformats.org/officeDocument/2006/math" xmlns:v="urn:schemas-microsoft-com:vml" xmlns:wp14="http://schemas.microsoft.com/office/word/2010/wordprocessingDrawing" xmlns:wp="http://schemas.openxmlformats.org/drawingml/2006/wordprocessingDrawing" xmlns:w10="urn:schemas-microsoft-com:office:word" xmlns:w="http://schemas.openxmlformats.org/wordprocessingml/2006/main" xmlns:w14="http://schemas.microsoft.com/office/word/2010/wordml" xmlns:wpg="http://schemas.microsoft.com/office/word/2010/wordprocessingGroup" xmlns:wpi="http://schemas.microsoft.com/office/word/2010/wordprocessingInk" xmlns:wne="http://schemas.microsoft.com/office/word/2006/wordml" xmlns:wps="http://schemas.microsoft.com/office/word/2010/wordprocessingShape" mc:Ignorable="w14 wp14">
-  <w:p>
-    <w:pPr>
-      <w:pStyle w:val="Footer"/>
-    </w:pPr>
-  </w:p>
-</w:ftr>
-</file>
-
-<file path=word/footer2.xml><?xml version="1.0" encoding="utf-8"?>
-<w:ftr xmlns:wpc="http://schemas.microsoft.com/office/word/2010/wordprocessingCanvas" xmlns:mc="http://schemas.openxmlformats.org/markup-compatibility/2006" xmlns:o="urn:schemas-microsoft-com:office:office" xmlns:r="http://schemas.openxmlformats.org/officeDocument/2006/relationships" xmlns:m="http://schemas.openxmlformats.org/officeDocument/2006/math" xmlns:v="urn:schemas-microsoft-com:vml" xmlns:wp14="http://schemas.microsoft.com/office/word/2010/wordprocessingDrawing" xmlns:wp="http://schemas.openxmlformats.org/drawingml/2006/wordprocessingDrawing" xmlns:w10="urn:schemas-microsoft-com:office:word" xmlns:w="http://schemas.openxmlformats.org/wordprocessingml/2006/main" xmlns:w14="http://schemas.microsoft.com/office/word/2010/wordml" xmlns:wpg="http://schemas.microsoft.com/office/word/2010/wordprocessingGroup" xmlns:wpi="http://schemas.microsoft.com/office/word/2010/wordprocessingInk" xmlns:wne="http://schemas.microsoft.com/office/word/2006/wordml" xmlns:wps="http://schemas.microsoft.com/office/word/2010/wordprocessingShape" mc:Ignorable="w14 wp14">
-  <w:p>
-    <w:pPr>
-      <w:pStyle w:val="Footer"/>
-    </w:pPr>
-  </w:p>
-</w:ftr>
-</file>
-
-<file path=word/footer3.xml><?xml version="1.0" encoding="utf-8"?>
-<w:ftr xmlns:wpc="http://schemas.microsoft.com/office/word/2010/wordprocessingCanvas" xmlns:mc="http://schemas.openxmlformats.org/markup-compatibility/2006" xmlns:o="urn:schemas-microsoft-com:office:office" xmlns:r="http://schemas.openxmlformats.org/officeDocument/2006/relationships" xmlns:m="http://schemas.openxmlformats.org/officeDocument/2006/math" xmlns:v="urn:schemas-microsoft-com:vml" xmlns:wp14="http://schemas.microsoft.com/office/word/2010/wordprocessingDrawing" xmlns:wp="http://schemas.openxmlformats.org/drawingml/2006/wordprocessingDrawing" xmlns:w10="urn:schemas-microsoft-com:office:word" xmlns:w="http://schemas.openxmlformats.org/wordprocessingml/2006/main" xmlns:w14="http://schemas.microsoft.com/office/word/2010/wordml" xmlns:wpg="http://schemas.microsoft.com/office/word/2010/wordprocessingGroup" xmlns:wpi="http://schemas.microsoft.com/office/word/2010/wordprocessingInk" xmlns:wne="http://schemas.microsoft.com/office/word/2006/wordml" xmlns:wps="http://schemas.microsoft.com/office/word/2010/wordprocessingShape" mc:Ignorable="w14 wp14">
-  <w:p>
-    <w:pPr>
-      <w:pStyle w:val="Footer"/>
-    </w:pPr>
-  </w:p>
-</w:ftr>
-</file>
-
 <file path=word/footnotes.xml><?xml version="1.0" encoding="utf-8"?>
-<w:footnotes xmlns:wpc="http://schemas.microsoft.com/office/word/2010/wordprocessingCanvas" xmlns:mc="http://schemas.openxmlformats.org/markup-compatibility/2006" xmlns:o="urn:schemas-microsoft-com:office:office" xmlns:r="http://schemas.openxmlformats.org/officeDocument/2006/relationships" xmlns:m="http://schemas.openxmlformats.org/officeDocument/2006/math" xmlns:v="urn:schemas-microsoft-com:vml" xmlns:wp14="http://schemas.microsoft.com/office/word/2010/wordprocessingDrawing" xmlns:wp="http://schemas.openxmlformats.org/drawingml/2006/wordprocessingDrawing" xmlns:w10="urn:schemas-microsoft-com:office:word" xmlns:w="http://schemas.openxmlformats.org/wordprocessingml/2006/main" xmlns:w14="http://schemas.microsoft.com/office/word/2010/wordml" xmlns:wpg="http://schemas.microsoft.com/office/word/2010/wordprocessingGroup" xmlns:wpi="http://schemas.microsoft.com/office/word/2010/wordprocessingInk" xmlns:wne="http://schemas.microsoft.com/office/word/2006/wordml" xmlns:wps="http://schemas.microsoft.com/office/word/2010/wordprocessingShape" mc:Ignorable="w14 wp14">
+<w:footnotes xmlns:wpc="http://schemas.microsoft.com/office/word/2010/wordprocessingCanvas" xmlns:mc="http://schemas.openxmlformats.org/markup-compatibility/2006" xmlns:o="urn:schemas-microsoft-com:office:office" xmlns:r="http://schemas.openxmlformats.org/officeDocument/2006/relationships" xmlns:m="http://schemas.openxmlformats.org/officeDocument/2006/math" xmlns:v="urn:schemas-microsoft-com:vml" xmlns:wp14="http://schemas.microsoft.com/office/word/2010/wordprocessingDrawing" xmlns:wp="http://schemas.openxmlformats.org/drawingml/2006/wordprocessingDrawing" xmlns:w10="urn:schemas-microsoft-com:office:word" xmlns:w="http://schemas.openxmlformats.org/wordprocessingml/2006/main" xmlns:w14="http://schemas.microsoft.com/office/word/2010/wordml" xmlns:w15="http://schemas.microsoft.com/office/word/2012/wordml" xmlns:wpg="http://schemas.microsoft.com/office/word/2010/wordprocessingGroup" xmlns:wpi="http://schemas.microsoft.com/office/word/2010/wordprocessingInk" xmlns:wne="http://schemas.microsoft.com/office/word/2006/wordml" xmlns:wps="http://schemas.microsoft.com/office/word/2010/wordprocessingShape" mc:Ignorable="w14 w15 wp14">
   <w:footnote w:type="separator" w:id="-1">
     <w:p>
       <w:pPr>
@@ -4056,20 +3983,10 @@
 </file>
 
 <file path=word/header1.xml><?xml version="1.0" encoding="utf-8"?>
-<w:hdr xmlns:wpc="http://schemas.microsoft.com/office/word/2010/wordprocessingCanvas" xmlns:mc="http://schemas.openxmlformats.org/markup-compatibility/2006" xmlns:o="urn:schemas-microsoft-com:office:office" xmlns:r="http://schemas.openxmlformats.org/officeDocument/2006/relationships" xmlns:m="http://schemas.openxmlformats.org/officeDocument/2006/math" xmlns:v="urn:schemas-microsoft-com:vml" xmlns:wp14="http://schemas.microsoft.com/office/word/2010/wordprocessingDrawing" xmlns:wp="http://schemas.openxmlformats.org/drawingml/2006/wordprocessingDrawing" xmlns:w10="urn:schemas-microsoft-com:office:word" xmlns:w="http://schemas.openxmlformats.org/wordprocessingml/2006/main" xmlns:w14="http://schemas.microsoft.com/office/word/2010/wordml" xmlns:wpg="http://schemas.microsoft.com/office/word/2010/wordprocessingGroup" xmlns:wpi="http://schemas.microsoft.com/office/word/2010/wordprocessingInk" xmlns:wne="http://schemas.microsoft.com/office/word/2006/wordml" xmlns:wps="http://schemas.microsoft.com/office/word/2010/wordprocessingShape" mc:Ignorable="w14 wp14">
+<w:hdr xmlns:wpc="http://schemas.microsoft.com/office/word/2010/wordprocessingCanvas" xmlns:mc="http://schemas.openxmlformats.org/markup-compatibility/2006" xmlns:o="urn:schemas-microsoft-com:office:office" xmlns:r="http://schemas.openxmlformats.org/officeDocument/2006/relationships" xmlns:m="http://schemas.openxmlformats.org/officeDocument/2006/math" xmlns:v="urn:schemas-microsoft-com:vml" xmlns:wp14="http://schemas.microsoft.com/office/word/2010/wordprocessingDrawing" xmlns:wp="http://schemas.openxmlformats.org/drawingml/2006/wordprocessingDrawing" xmlns:w10="urn:schemas-microsoft-com:office:word" xmlns:w="http://schemas.openxmlformats.org/wordprocessingml/2006/main" xmlns:w14="http://schemas.microsoft.com/office/word/2010/wordml" xmlns:w15="http://schemas.microsoft.com/office/word/2012/wordml" xmlns:wpg="http://schemas.microsoft.com/office/word/2010/wordprocessingGroup" xmlns:wpi="http://schemas.microsoft.com/office/word/2010/wordprocessingInk" xmlns:wne="http://schemas.microsoft.com/office/word/2006/wordml" xmlns:wps="http://schemas.microsoft.com/office/word/2010/wordprocessingShape" mc:Ignorable="w14 w15 wp14">
   <w:p>
     <w:pPr>
-      <w:pStyle w:val="Header"/>
-    </w:pPr>
-  </w:p>
-</w:hdr>
-</file>
-
-<file path=word/header2.xml><?xml version="1.0" encoding="utf-8"?>
-<w:hdr xmlns:wpc="http://schemas.microsoft.com/office/word/2010/wordprocessingCanvas" xmlns:mc="http://schemas.openxmlformats.org/markup-compatibility/2006" xmlns:o="urn:schemas-microsoft-com:office:office" xmlns:r="http://schemas.openxmlformats.org/officeDocument/2006/relationships" xmlns:m="http://schemas.openxmlformats.org/officeDocument/2006/math" xmlns:v="urn:schemas-microsoft-com:vml" xmlns:wp14="http://schemas.microsoft.com/office/word/2010/wordprocessingDrawing" xmlns:wp="http://schemas.openxmlformats.org/drawingml/2006/wordprocessingDrawing" xmlns:w10="urn:schemas-microsoft-com:office:word" xmlns:w="http://schemas.openxmlformats.org/wordprocessingml/2006/main" xmlns:w14="http://schemas.microsoft.com/office/word/2010/wordml" xmlns:wpg="http://schemas.microsoft.com/office/word/2010/wordprocessingGroup" xmlns:wpi="http://schemas.microsoft.com/office/word/2010/wordprocessingInk" xmlns:wne="http://schemas.microsoft.com/office/word/2006/wordml" xmlns:wps="http://schemas.microsoft.com/office/word/2010/wordprocessingShape" mc:Ignorable="w14 wp14">
-  <w:p>
-    <w:pPr>
-      <w:pStyle w:val="Header"/>
+      <w:pStyle w:val="Encabezado"/>
       <w:jc w:val="center"/>
       <w:rPr>
         <w:sz w:val="24"/>
@@ -4087,24 +4004,30 @@
         <w:szCs w:val="32"/>
         <w:lang w:val="en-AU"/>
       </w:rPr>
-      <w:t>What you can say to NAO-MI</w:t>
+      <w:t xml:space="preserve">What you can say to </w:t>
     </w:r>
-  </w:p>
-</w:hdr>
-</file>
-
-<file path=word/header3.xml><?xml version="1.0" encoding="utf-8"?>
-<w:hdr xmlns:wpc="http://schemas.microsoft.com/office/word/2010/wordprocessingCanvas" xmlns:mc="http://schemas.openxmlformats.org/markup-compatibility/2006" xmlns:o="urn:schemas-microsoft-com:office:office" xmlns:r="http://schemas.openxmlformats.org/officeDocument/2006/relationships" xmlns:m="http://schemas.openxmlformats.org/officeDocument/2006/math" xmlns:v="urn:schemas-microsoft-com:vml" xmlns:wp14="http://schemas.microsoft.com/office/word/2010/wordprocessingDrawing" xmlns:wp="http://schemas.openxmlformats.org/drawingml/2006/wordprocessingDrawing" xmlns:w10="urn:schemas-microsoft-com:office:word" xmlns:w="http://schemas.openxmlformats.org/wordprocessingml/2006/main" xmlns:w14="http://schemas.microsoft.com/office/word/2010/wordml" xmlns:wpg="http://schemas.microsoft.com/office/word/2010/wordprocessingGroup" xmlns:wpi="http://schemas.microsoft.com/office/word/2010/wordprocessingInk" xmlns:wne="http://schemas.microsoft.com/office/word/2006/wordml" xmlns:wps="http://schemas.microsoft.com/office/word/2010/wordprocessingShape" mc:Ignorable="w14 wp14">
-  <w:p>
-    <w:pPr>
-      <w:pStyle w:val="Header"/>
-    </w:pPr>
+    <w:proofErr w:type="spellStart"/>
+    <w:r>
+      <w:rPr>
+        <w:rFonts w:ascii="Calibri" w:hAnsi="Calibri" w:cs="Calibri"/>
+        <w:b/>
+        <w:bCs/>
+        <w:iCs/>
+        <w:color w:val="C00000"/>
+        <w:kern w:val="0"/>
+        <w:sz w:val="40"/>
+        <w:szCs w:val="32"/>
+        <w:lang w:val="en-AU"/>
+      </w:rPr>
+      <w:t>Essi</w:t>
+    </w:r>
+    <w:proofErr w:type="spellEnd"/>
   </w:p>
 </w:hdr>
 </file>
 
 <file path=word/numbering.xml><?xml version="1.0" encoding="utf-8"?>
-<w:numbering xmlns:wpc="http://schemas.microsoft.com/office/word/2010/wordprocessingCanvas" xmlns:mc="http://schemas.openxmlformats.org/markup-compatibility/2006" xmlns:o="urn:schemas-microsoft-com:office:office" xmlns:r="http://schemas.openxmlformats.org/officeDocument/2006/relationships" xmlns:m="http://schemas.openxmlformats.org/officeDocument/2006/math" xmlns:v="urn:schemas-microsoft-com:vml" xmlns:wp14="http://schemas.microsoft.com/office/word/2010/wordprocessingDrawing" xmlns:wp="http://schemas.openxmlformats.org/drawingml/2006/wordprocessingDrawing" xmlns:w10="urn:schemas-microsoft-com:office:word" xmlns:w="http://schemas.openxmlformats.org/wordprocessingml/2006/main" xmlns:w14="http://schemas.microsoft.com/office/word/2010/wordml" xmlns:wpg="http://schemas.microsoft.com/office/word/2010/wordprocessingGroup" xmlns:wpi="http://schemas.microsoft.com/office/word/2010/wordprocessingInk" xmlns:wne="http://schemas.microsoft.com/office/word/2006/wordml" xmlns:wps="http://schemas.microsoft.com/office/word/2010/wordprocessingShape" mc:Ignorable="w14 wp14">
+<w:numbering xmlns:wpc="http://schemas.microsoft.com/office/word/2010/wordprocessingCanvas" xmlns:mc="http://schemas.openxmlformats.org/markup-compatibility/2006" xmlns:o="urn:schemas-microsoft-com:office:office" xmlns:r="http://schemas.openxmlformats.org/officeDocument/2006/relationships" xmlns:m="http://schemas.openxmlformats.org/officeDocument/2006/math" xmlns:v="urn:schemas-microsoft-com:vml" xmlns:wp14="http://schemas.microsoft.com/office/word/2010/wordprocessingDrawing" xmlns:wp="http://schemas.openxmlformats.org/drawingml/2006/wordprocessingDrawing" xmlns:w10="urn:schemas-microsoft-com:office:word" xmlns:w="http://schemas.openxmlformats.org/wordprocessingml/2006/main" xmlns:w14="http://schemas.microsoft.com/office/word/2010/wordml" xmlns:w15="http://schemas.microsoft.com/office/word/2012/wordml" xmlns:wpg="http://schemas.microsoft.com/office/word/2010/wordprocessingGroup" xmlns:wpi="http://schemas.microsoft.com/office/word/2010/wordprocessingInk" xmlns:wne="http://schemas.microsoft.com/office/word/2006/wordml" xmlns:wps="http://schemas.microsoft.com/office/word/2010/wordprocessingShape" mc:Ignorable="w14 w15 wp14">
   <w:abstractNum w:abstractNumId="0">
     <w:nsid w:val="01A41A0F"/>
     <w:multiLevelType w:val="hybridMultilevel"/>
@@ -6979,7 +6902,7 @@
 </file>
 
 <file path=word/styles.xml><?xml version="1.0" encoding="utf-8"?>
-<w:styles xmlns:mc="http://schemas.openxmlformats.org/markup-compatibility/2006" xmlns:r="http://schemas.openxmlformats.org/officeDocument/2006/relationships" xmlns:w="http://schemas.openxmlformats.org/wordprocessingml/2006/main" xmlns:w14="http://schemas.microsoft.com/office/word/2010/wordml" mc:Ignorable="w14">
+<w:styles xmlns:mc="http://schemas.openxmlformats.org/markup-compatibility/2006" xmlns:r="http://schemas.openxmlformats.org/officeDocument/2006/relationships" xmlns:w="http://schemas.openxmlformats.org/wordprocessingml/2006/main" xmlns:w14="http://schemas.microsoft.com/office/word/2010/wordml" xmlns:w15="http://schemas.microsoft.com/office/word/2012/wordml" mc:Ignorable="w14 w15">
   <w:docDefaults>
     <w:rPrDefault>
       <w:rPr>
@@ -6989,144 +6912,378 @@
     </w:rPrDefault>
     <w:pPrDefault/>
   </w:docDefaults>
-  <w:latentStyles w:defLockedState="0" w:defUIPriority="99" w:defSemiHidden="1" w:defUnhideWhenUsed="1" w:defQFormat="0" w:count="267">
-    <w:lsdException w:name="Normal" w:semiHidden="0" w:uiPriority="0" w:unhideWhenUsed="0" w:qFormat="1"/>
-    <w:lsdException w:name="heading 1" w:semiHidden="0" w:uiPriority="9" w:unhideWhenUsed="0" w:qFormat="1"/>
-    <w:lsdException w:name="heading 2" w:uiPriority="9" w:qFormat="1"/>
-    <w:lsdException w:name="heading 3" w:uiPriority="9" w:qFormat="1"/>
-    <w:lsdException w:name="heading 4" w:uiPriority="9" w:qFormat="1"/>
-    <w:lsdException w:name="heading 5" w:uiPriority="9" w:qFormat="1"/>
-    <w:lsdException w:name="heading 6" w:uiPriority="9" w:qFormat="1"/>
-    <w:lsdException w:name="heading 7" w:uiPriority="9" w:qFormat="1"/>
-    <w:lsdException w:name="heading 8" w:uiPriority="9" w:qFormat="1"/>
-    <w:lsdException w:name="heading 9" w:uiPriority="9" w:qFormat="1"/>
-    <w:lsdException w:name="toc 1" w:uiPriority="39"/>
-    <w:lsdException w:name="toc 2" w:uiPriority="39"/>
-    <w:lsdException w:name="toc 3" w:uiPriority="39"/>
-    <w:lsdException w:name="toc 4" w:uiPriority="39"/>
-    <w:lsdException w:name="toc 5" w:uiPriority="39"/>
-    <w:lsdException w:name="toc 6" w:uiPriority="39"/>
-    <w:lsdException w:name="toc 7" w:uiPriority="39"/>
-    <w:lsdException w:name="toc 8" w:uiPriority="39"/>
-    <w:lsdException w:name="toc 9" w:uiPriority="39"/>
-    <w:lsdException w:name="caption" w:uiPriority="35" w:qFormat="1"/>
-    <w:lsdException w:name="Title" w:semiHidden="0" w:uiPriority="10" w:unhideWhenUsed="0" w:qFormat="1"/>
-    <w:lsdException w:name="Default Paragraph Font" w:uiPriority="1"/>
-    <w:lsdException w:name="Subtitle" w:semiHidden="0" w:uiPriority="11" w:unhideWhenUsed="0" w:qFormat="1"/>
-    <w:lsdException w:name="Strong" w:semiHidden="0" w:uiPriority="22" w:unhideWhenUsed="0" w:qFormat="1"/>
-    <w:lsdException w:name="Emphasis" w:semiHidden="0" w:uiPriority="20" w:unhideWhenUsed="0" w:qFormat="1"/>
-    <w:lsdException w:name="Table Grid" w:semiHidden="0" w:uiPriority="39" w:unhideWhenUsed="0"/>
-    <w:lsdException w:name="Placeholder Text" w:unhideWhenUsed="0"/>
-    <w:lsdException w:name="No Spacing" w:semiHidden="0" w:uiPriority="1" w:unhideWhenUsed="0" w:qFormat="1"/>
-    <w:lsdException w:name="Light Shading" w:semiHidden="0" w:uiPriority="60" w:unhideWhenUsed="0"/>
-    <w:lsdException w:name="Light List" w:semiHidden="0" w:uiPriority="61" w:unhideWhenUsed="0"/>
-    <w:lsdException w:name="Light Grid" w:semiHidden="0" w:uiPriority="62" w:unhideWhenUsed="0"/>
-    <w:lsdException w:name="Medium Shading 1" w:semiHidden="0" w:uiPriority="63" w:unhideWhenUsed="0"/>
-    <w:lsdException w:name="Medium Shading 2" w:semiHidden="0" w:uiPriority="64" w:unhideWhenUsed="0"/>
-    <w:lsdException w:name="Medium List 1" w:semiHidden="0" w:uiPriority="65" w:unhideWhenUsed="0"/>
-    <w:lsdException w:name="Medium List 2" w:semiHidden="0" w:uiPriority="66" w:unhideWhenUsed="0"/>
-    <w:lsdException w:name="Medium Grid 1" w:semiHidden="0" w:uiPriority="67" w:unhideWhenUsed="0"/>
-    <w:lsdException w:name="Medium Grid 2" w:semiHidden="0" w:uiPriority="68" w:unhideWhenUsed="0"/>
-    <w:lsdException w:name="Medium Grid 3" w:semiHidden="0" w:uiPriority="69" w:unhideWhenUsed="0"/>
-    <w:lsdException w:name="Dark List" w:semiHidden="0" w:uiPriority="70" w:unhideWhenUsed="0"/>
-    <w:lsdException w:name="Colorful Shading" w:semiHidden="0" w:uiPriority="71" w:unhideWhenUsed="0"/>
-    <w:lsdException w:name="Colorful List" w:semiHidden="0" w:uiPriority="72" w:unhideWhenUsed="0"/>
-    <w:lsdException w:name="Colorful Grid" w:semiHidden="0" w:uiPriority="73" w:unhideWhenUsed="0"/>
-    <w:lsdException w:name="Light Shading Accent 1" w:semiHidden="0" w:uiPriority="60" w:unhideWhenUsed="0"/>
-    <w:lsdException w:name="Light List Accent 1" w:semiHidden="0" w:uiPriority="61" w:unhideWhenUsed="0"/>
-    <w:lsdException w:name="Light Grid Accent 1" w:semiHidden="0" w:uiPriority="62" w:unhideWhenUsed="0"/>
-    <w:lsdException w:name="Medium Shading 1 Accent 1" w:semiHidden="0" w:uiPriority="63" w:unhideWhenUsed="0"/>
-    <w:lsdException w:name="Medium Shading 2 Accent 1" w:semiHidden="0" w:uiPriority="64" w:unhideWhenUsed="0"/>
-    <w:lsdException w:name="Medium List 1 Accent 1" w:semiHidden="0" w:uiPriority="65" w:unhideWhenUsed="0"/>
-    <w:lsdException w:name="Revision" w:unhideWhenUsed="0"/>
-    <w:lsdException w:name="List Paragraph" w:semiHidden="0" w:uiPriority="34" w:unhideWhenUsed="0" w:qFormat="1"/>
-    <w:lsdException w:name="Quote" w:semiHidden="0" w:uiPriority="29" w:unhideWhenUsed="0" w:qFormat="1"/>
-    <w:lsdException w:name="Intense Quote" w:semiHidden="0" w:uiPriority="30" w:unhideWhenUsed="0" w:qFormat="1"/>
-    <w:lsdException w:name="Medium List 2 Accent 1" w:semiHidden="0" w:uiPriority="66" w:unhideWhenUsed="0"/>
-    <w:lsdException w:name="Medium Grid 1 Accent 1" w:semiHidden="0" w:uiPriority="67" w:unhideWhenUsed="0"/>
-    <w:lsdException w:name="Medium Grid 2 Accent 1" w:semiHidden="0" w:uiPriority="68" w:unhideWhenUsed="0"/>
-    <w:lsdException w:name="Medium Grid 3 Accent 1" w:semiHidden="0" w:uiPriority="69" w:unhideWhenUsed="0"/>
-    <w:lsdException w:name="Dark List Accent 1" w:semiHidden="0" w:uiPriority="70" w:unhideWhenUsed="0"/>
-    <w:lsdException w:name="Colorful Shading Accent 1" w:semiHidden="0" w:uiPriority="71" w:unhideWhenUsed="0"/>
-    <w:lsdException w:name="Colorful List Accent 1" w:semiHidden="0" w:uiPriority="72" w:unhideWhenUsed="0"/>
-    <w:lsdException w:name="Colorful Grid Accent 1" w:semiHidden="0" w:uiPriority="73" w:unhideWhenUsed="0"/>
-    <w:lsdException w:name="Light Shading Accent 2" w:semiHidden="0" w:uiPriority="60" w:unhideWhenUsed="0"/>
-    <w:lsdException w:name="Light List Accent 2" w:semiHidden="0" w:uiPriority="61" w:unhideWhenUsed="0"/>
-    <w:lsdException w:name="Light Grid Accent 2" w:semiHidden="0" w:uiPriority="62" w:unhideWhenUsed="0"/>
-    <w:lsdException w:name="Medium Shading 1 Accent 2" w:semiHidden="0" w:uiPriority="63" w:unhideWhenUsed="0"/>
-    <w:lsdException w:name="Medium Shading 2 Accent 2" w:semiHidden="0" w:uiPriority="64" w:unhideWhenUsed="0"/>
-    <w:lsdException w:name="Medium List 1 Accent 2" w:semiHidden="0" w:uiPriority="65" w:unhideWhenUsed="0"/>
-    <w:lsdException w:name="Medium List 2 Accent 2" w:semiHidden="0" w:uiPriority="66" w:unhideWhenUsed="0"/>
-    <w:lsdException w:name="Medium Grid 1 Accent 2" w:semiHidden="0" w:uiPriority="67" w:unhideWhenUsed="0"/>
-    <w:lsdException w:name="Medium Grid 2 Accent 2" w:semiHidden="0" w:uiPriority="68" w:unhideWhenUsed="0"/>
-    <w:lsdException w:name="Medium Grid 3 Accent 2" w:semiHidden="0" w:uiPriority="69" w:unhideWhenUsed="0"/>
-    <w:lsdException w:name="Dark List Accent 2" w:semiHidden="0" w:uiPriority="70" w:unhideWhenUsed="0"/>
-    <w:lsdException w:name="Colorful Shading Accent 2" w:semiHidden="0" w:uiPriority="71" w:unhideWhenUsed="0"/>
-    <w:lsdException w:name="Colorful List Accent 2" w:semiHidden="0" w:uiPriority="72" w:unhideWhenUsed="0"/>
-    <w:lsdException w:name="Colorful Grid Accent 2" w:semiHidden="0" w:uiPriority="73" w:unhideWhenUsed="0"/>
-    <w:lsdException w:name="Light Shading Accent 3" w:semiHidden="0" w:uiPriority="60" w:unhideWhenUsed="0"/>
-    <w:lsdException w:name="Light List Accent 3" w:semiHidden="0" w:uiPriority="61" w:unhideWhenUsed="0"/>
-    <w:lsdException w:name="Light Grid Accent 3" w:semiHidden="0" w:uiPriority="62" w:unhideWhenUsed="0"/>
-    <w:lsdException w:name="Medium Shading 1 Accent 3" w:semiHidden="0" w:uiPriority="63" w:unhideWhenUsed="0"/>
-    <w:lsdException w:name="Medium Shading 2 Accent 3" w:semiHidden="0" w:uiPriority="64" w:unhideWhenUsed="0"/>
-    <w:lsdException w:name="Medium List 1 Accent 3" w:semiHidden="0" w:uiPriority="65" w:unhideWhenUsed="0"/>
-    <w:lsdException w:name="Medium List 2 Accent 3" w:semiHidden="0" w:uiPriority="66" w:unhideWhenUsed="0"/>
-    <w:lsdException w:name="Medium Grid 1 Accent 3" w:semiHidden="0" w:uiPriority="67" w:unhideWhenUsed="0"/>
-    <w:lsdException w:name="Medium Grid 2 Accent 3" w:semiHidden="0" w:uiPriority="68" w:unhideWhenUsed="0"/>
-    <w:lsdException w:name="Medium Grid 3 Accent 3" w:semiHidden="0" w:uiPriority="69" w:unhideWhenUsed="0"/>
-    <w:lsdException w:name="Dark List Accent 3" w:semiHidden="0" w:uiPriority="70" w:unhideWhenUsed="0"/>
-    <w:lsdException w:name="Colorful Shading Accent 3" w:semiHidden="0" w:uiPriority="71" w:unhideWhenUsed="0"/>
-    <w:lsdException w:name="Colorful List Accent 3" w:semiHidden="0" w:uiPriority="72" w:unhideWhenUsed="0"/>
-    <w:lsdException w:name="Colorful Grid Accent 3" w:semiHidden="0" w:uiPriority="73" w:unhideWhenUsed="0"/>
-    <w:lsdException w:name="Light Shading Accent 4" w:semiHidden="0" w:uiPriority="60" w:unhideWhenUsed="0"/>
-    <w:lsdException w:name="Light List Accent 4" w:semiHidden="0" w:uiPriority="61" w:unhideWhenUsed="0"/>
-    <w:lsdException w:name="Light Grid Accent 4" w:semiHidden="0" w:uiPriority="62" w:unhideWhenUsed="0"/>
-    <w:lsdException w:name="Medium Shading 1 Accent 4" w:semiHidden="0" w:uiPriority="63" w:unhideWhenUsed="0"/>
-    <w:lsdException w:name="Medium Shading 2 Accent 4" w:semiHidden="0" w:uiPriority="64" w:unhideWhenUsed="0"/>
-    <w:lsdException w:name="Medium List 1 Accent 4" w:semiHidden="0" w:uiPriority="65" w:unhideWhenUsed="0"/>
-    <w:lsdException w:name="Medium List 2 Accent 4" w:semiHidden="0" w:uiPriority="66" w:unhideWhenUsed="0"/>
-    <w:lsdException w:name="Medium Grid 1 Accent 4" w:semiHidden="0" w:uiPriority="67" w:unhideWhenUsed="0"/>
-    <w:lsdException w:name="Medium Grid 2 Accent 4" w:semiHidden="0" w:uiPriority="68" w:unhideWhenUsed="0"/>
-    <w:lsdException w:name="Medium Grid 3 Accent 4" w:semiHidden="0" w:uiPriority="69" w:unhideWhenUsed="0"/>
-    <w:lsdException w:name="Dark List Accent 4" w:semiHidden="0" w:uiPriority="70" w:unhideWhenUsed="0"/>
-    <w:lsdException w:name="Colorful Shading Accent 4" w:semiHidden="0" w:uiPriority="71" w:unhideWhenUsed="0"/>
-    <w:lsdException w:name="Colorful List Accent 4" w:semiHidden="0" w:uiPriority="72" w:unhideWhenUsed="0"/>
-    <w:lsdException w:name="Colorful Grid Accent 4" w:semiHidden="0" w:uiPriority="73" w:unhideWhenUsed="0"/>
-    <w:lsdException w:name="Light Shading Accent 5" w:semiHidden="0" w:uiPriority="60" w:unhideWhenUsed="0"/>
-    <w:lsdException w:name="Light List Accent 5" w:semiHidden="0" w:uiPriority="61" w:unhideWhenUsed="0"/>
-    <w:lsdException w:name="Light Grid Accent 5" w:semiHidden="0" w:uiPriority="62" w:unhideWhenUsed="0"/>
-    <w:lsdException w:name="Medium Shading 1 Accent 5" w:semiHidden="0" w:uiPriority="63" w:unhideWhenUsed="0"/>
-    <w:lsdException w:name="Medium Shading 2 Accent 5" w:semiHidden="0" w:uiPriority="64" w:unhideWhenUsed="0"/>
-    <w:lsdException w:name="Medium List 1 Accent 5" w:semiHidden="0" w:uiPriority="65" w:unhideWhenUsed="0"/>
-    <w:lsdException w:name="Medium List 2 Accent 5" w:semiHidden="0" w:uiPriority="66" w:unhideWhenUsed="0"/>
-    <w:lsdException w:name="Medium Grid 1 Accent 5" w:semiHidden="0" w:uiPriority="67" w:unhideWhenUsed="0"/>
-    <w:lsdException w:name="Medium Grid 2 Accent 5" w:semiHidden="0" w:uiPriority="68" w:unhideWhenUsed="0"/>
-    <w:lsdException w:name="Medium Grid 3 Accent 5" w:semiHidden="0" w:uiPriority="69" w:unhideWhenUsed="0"/>
-    <w:lsdException w:name="Dark List Accent 5" w:semiHidden="0" w:uiPriority="70" w:unhideWhenUsed="0"/>
-    <w:lsdException w:name="Colorful Shading Accent 5" w:semiHidden="0" w:uiPriority="71" w:unhideWhenUsed="0"/>
-    <w:lsdException w:name="Colorful List Accent 5" w:semiHidden="0" w:uiPriority="72" w:unhideWhenUsed="0"/>
-    <w:lsdException w:name="Colorful Grid Accent 5" w:semiHidden="0" w:uiPriority="73" w:unhideWhenUsed="0"/>
-    <w:lsdException w:name="Light Shading Accent 6" w:semiHidden="0" w:uiPriority="60" w:unhideWhenUsed="0"/>
-    <w:lsdException w:name="Light List Accent 6" w:semiHidden="0" w:uiPriority="61" w:unhideWhenUsed="0"/>
-    <w:lsdException w:name="Light Grid Accent 6" w:semiHidden="0" w:uiPriority="62" w:unhideWhenUsed="0"/>
-    <w:lsdException w:name="Medium Shading 1 Accent 6" w:semiHidden="0" w:uiPriority="63" w:unhideWhenUsed="0"/>
-    <w:lsdException w:name="Medium Shading 2 Accent 6" w:semiHidden="0" w:uiPriority="64" w:unhideWhenUsed="0"/>
-    <w:lsdException w:name="Medium List 1 Accent 6" w:semiHidden="0" w:uiPriority="65" w:unhideWhenUsed="0"/>
-    <w:lsdException w:name="Medium List 2 Accent 6" w:semiHidden="0" w:uiPriority="66" w:unhideWhenUsed="0"/>
-    <w:lsdException w:name="Medium Grid 1 Accent 6" w:semiHidden="0" w:uiPriority="67" w:unhideWhenUsed="0"/>
-    <w:lsdException w:name="Medium Grid 2 Accent 6" w:semiHidden="0" w:uiPriority="68" w:unhideWhenUsed="0"/>
-    <w:lsdException w:name="Medium Grid 3 Accent 6" w:semiHidden="0" w:uiPriority="69" w:unhideWhenUsed="0"/>
-    <w:lsdException w:name="Dark List Accent 6" w:semiHidden="0" w:uiPriority="70" w:unhideWhenUsed="0"/>
-    <w:lsdException w:name="Colorful Shading Accent 6" w:semiHidden="0" w:uiPriority="71" w:unhideWhenUsed="0"/>
-    <w:lsdException w:name="Colorful List Accent 6" w:semiHidden="0" w:uiPriority="72" w:unhideWhenUsed="0"/>
-    <w:lsdException w:name="Colorful Grid Accent 6" w:semiHidden="0" w:uiPriority="73" w:unhideWhenUsed="0"/>
-    <w:lsdException w:name="Subtle Emphasis" w:semiHidden="0" w:uiPriority="19" w:unhideWhenUsed="0" w:qFormat="1"/>
-    <w:lsdException w:name="Intense Emphasis" w:semiHidden="0" w:uiPriority="21" w:unhideWhenUsed="0" w:qFormat="1"/>
-    <w:lsdException w:name="Subtle Reference" w:semiHidden="0" w:uiPriority="31" w:unhideWhenUsed="0" w:qFormat="1"/>
-    <w:lsdException w:name="Intense Reference" w:semiHidden="0" w:uiPriority="32" w:unhideWhenUsed="0" w:qFormat="1"/>
-    <w:lsdException w:name="Book Title" w:semiHidden="0" w:uiPriority="33" w:unhideWhenUsed="0" w:qFormat="1"/>
-    <w:lsdException w:name="Bibliography" w:uiPriority="37"/>
-    <w:lsdException w:name="TOC Heading" w:uiPriority="39" w:qFormat="1"/>
+  <w:latentStyles w:defLockedState="0" w:defUIPriority="99" w:defSemiHidden="0" w:defUnhideWhenUsed="0" w:defQFormat="0" w:count="371">
+    <w:lsdException w:name="Normal" w:uiPriority="0" w:qFormat="1"/>
+    <w:lsdException w:name="heading 1" w:uiPriority="9" w:qFormat="1"/>
+    <w:lsdException w:name="heading 2" w:semiHidden="1" w:uiPriority="9" w:unhideWhenUsed="1" w:qFormat="1"/>
+    <w:lsdException w:name="heading 3" w:semiHidden="1" w:uiPriority="9" w:unhideWhenUsed="1" w:qFormat="1"/>
+    <w:lsdException w:name="heading 4" w:semiHidden="1" w:uiPriority="9" w:unhideWhenUsed="1" w:qFormat="1"/>
+    <w:lsdException w:name="heading 5" w:semiHidden="1" w:uiPriority="9" w:unhideWhenUsed="1" w:qFormat="1"/>
+    <w:lsdException w:name="heading 6" w:semiHidden="1" w:uiPriority="9" w:unhideWhenUsed="1" w:qFormat="1"/>
+    <w:lsdException w:name="heading 7" w:semiHidden="1" w:uiPriority="9" w:unhideWhenUsed="1" w:qFormat="1"/>
+    <w:lsdException w:name="heading 8" w:semiHidden="1" w:uiPriority="9" w:unhideWhenUsed="1" w:qFormat="1"/>
+    <w:lsdException w:name="heading 9" w:semiHidden="1" w:uiPriority="9" w:unhideWhenUsed="1" w:qFormat="1"/>
+    <w:lsdException w:name="index 1" w:semiHidden="1" w:unhideWhenUsed="1"/>
+    <w:lsdException w:name="index 2" w:semiHidden="1" w:unhideWhenUsed="1"/>
+    <w:lsdException w:name="index 3" w:semiHidden="1" w:unhideWhenUsed="1"/>
+    <w:lsdException w:name="index 4" w:semiHidden="1" w:unhideWhenUsed="1"/>
+    <w:lsdException w:name="index 5" w:semiHidden="1" w:unhideWhenUsed="1"/>
+    <w:lsdException w:name="index 6" w:semiHidden="1" w:unhideWhenUsed="1"/>
+    <w:lsdException w:name="index 7" w:semiHidden="1" w:unhideWhenUsed="1"/>
+    <w:lsdException w:name="index 8" w:semiHidden="1" w:unhideWhenUsed="1"/>
+    <w:lsdException w:name="index 9" w:semiHidden="1" w:unhideWhenUsed="1"/>
+    <w:lsdException w:name="toc 1" w:semiHidden="1" w:uiPriority="39" w:unhideWhenUsed="1"/>
+    <w:lsdException w:name="toc 2" w:semiHidden="1" w:uiPriority="39" w:unhideWhenUsed="1"/>
+    <w:lsdException w:name="toc 3" w:semiHidden="1" w:uiPriority="39" w:unhideWhenUsed="1"/>
+    <w:lsdException w:name="toc 4" w:semiHidden="1" w:uiPriority="39" w:unhideWhenUsed="1"/>
+    <w:lsdException w:name="toc 5" w:semiHidden="1" w:uiPriority="39" w:unhideWhenUsed="1"/>
+    <w:lsdException w:name="toc 6" w:semiHidden="1" w:uiPriority="39" w:unhideWhenUsed="1"/>
+    <w:lsdException w:name="toc 7" w:semiHidden="1" w:uiPriority="39" w:unhideWhenUsed="1"/>
+    <w:lsdException w:name="toc 8" w:semiHidden="1" w:uiPriority="39" w:unhideWhenUsed="1"/>
+    <w:lsdException w:name="toc 9" w:semiHidden="1" w:uiPriority="39" w:unhideWhenUsed="1"/>
+    <w:lsdException w:name="Normal Indent" w:semiHidden="1" w:unhideWhenUsed="1"/>
+    <w:lsdException w:name="footnote text" w:semiHidden="1" w:unhideWhenUsed="1"/>
+    <w:lsdException w:name="annotation text" w:semiHidden="1" w:unhideWhenUsed="1"/>
+    <w:lsdException w:name="header" w:semiHidden="1" w:unhideWhenUsed="1"/>
+    <w:lsdException w:name="footer" w:semiHidden="1" w:unhideWhenUsed="1"/>
+    <w:lsdException w:name="index heading" w:semiHidden="1" w:unhideWhenUsed="1"/>
+    <w:lsdException w:name="caption" w:semiHidden="1" w:uiPriority="35" w:unhideWhenUsed="1" w:qFormat="1"/>
+    <w:lsdException w:name="table of figures" w:semiHidden="1" w:unhideWhenUsed="1"/>
+    <w:lsdException w:name="envelope address" w:semiHidden="1" w:unhideWhenUsed="1"/>
+    <w:lsdException w:name="envelope return" w:semiHidden="1" w:unhideWhenUsed="1"/>
+    <w:lsdException w:name="footnote reference" w:semiHidden="1" w:unhideWhenUsed="1"/>
+    <w:lsdException w:name="annotation reference" w:semiHidden="1" w:unhideWhenUsed="1"/>
+    <w:lsdException w:name="line number" w:semiHidden="1" w:unhideWhenUsed="1"/>
+    <w:lsdException w:name="page number" w:semiHidden="1" w:unhideWhenUsed="1"/>
+    <w:lsdException w:name="endnote reference" w:semiHidden="1" w:unhideWhenUsed="1"/>
+    <w:lsdException w:name="endnote text" w:semiHidden="1" w:unhideWhenUsed="1"/>
+    <w:lsdException w:name="table of authorities" w:semiHidden="1" w:unhideWhenUsed="1"/>
+    <w:lsdException w:name="macro" w:semiHidden="1" w:unhideWhenUsed="1"/>
+    <w:lsdException w:name="toa heading" w:semiHidden="1" w:unhideWhenUsed="1"/>
+    <w:lsdException w:name="List" w:semiHidden="1" w:unhideWhenUsed="1"/>
+    <w:lsdException w:name="List Bullet" w:semiHidden="1" w:unhideWhenUsed="1"/>
+    <w:lsdException w:name="List Number" w:semiHidden="1" w:unhideWhenUsed="1"/>
+    <w:lsdException w:name="List 2" w:semiHidden="1" w:unhideWhenUsed="1"/>
+    <w:lsdException w:name="List 3" w:semiHidden="1" w:unhideWhenUsed="1"/>
+    <w:lsdException w:name="List 4" w:semiHidden="1" w:unhideWhenUsed="1"/>
+    <w:lsdException w:name="List 5" w:semiHidden="1" w:unhideWhenUsed="1"/>
+    <w:lsdException w:name="List Bullet 2" w:semiHidden="1" w:unhideWhenUsed="1"/>
+    <w:lsdException w:name="List Bullet 3" w:semiHidden="1" w:unhideWhenUsed="1"/>
+    <w:lsdException w:name="List Bullet 4" w:semiHidden="1" w:unhideWhenUsed="1"/>
+    <w:lsdException w:name="List Bullet 5" w:semiHidden="1" w:unhideWhenUsed="1"/>
+    <w:lsdException w:name="List Number 2" w:semiHidden="1" w:unhideWhenUsed="1"/>
+    <w:lsdException w:name="List Number 3" w:semiHidden="1" w:unhideWhenUsed="1"/>
+    <w:lsdException w:name="List Number 4" w:semiHidden="1" w:unhideWhenUsed="1"/>
+    <w:lsdException w:name="List Number 5" w:semiHidden="1" w:unhideWhenUsed="1"/>
+    <w:lsdException w:name="Title" w:uiPriority="10" w:qFormat="1"/>
+    <w:lsdException w:name="Closing" w:semiHidden="1" w:unhideWhenUsed="1"/>
+    <w:lsdException w:name="Signature" w:semiHidden="1" w:unhideWhenUsed="1"/>
+    <w:lsdException w:name="Default Paragraph Font" w:semiHidden="1" w:uiPriority="1" w:unhideWhenUsed="1"/>
+    <w:lsdException w:name="Body Text" w:semiHidden="1" w:unhideWhenUsed="1"/>
+    <w:lsdException w:name="Body Text Indent" w:semiHidden="1" w:unhideWhenUsed="1"/>
+    <w:lsdException w:name="List Continue" w:semiHidden="1" w:unhideWhenUsed="1"/>
+    <w:lsdException w:name="List Continue 2" w:semiHidden="1" w:unhideWhenUsed="1"/>
+    <w:lsdException w:name="List Continue 3" w:semiHidden="1" w:unhideWhenUsed="1"/>
+    <w:lsdException w:name="List Continue 4" w:semiHidden="1" w:unhideWhenUsed="1"/>
+    <w:lsdException w:name="List Continue 5" w:semiHidden="1" w:unhideWhenUsed="1"/>
+    <w:lsdException w:name="Message Header" w:semiHidden="1" w:unhideWhenUsed="1"/>
+    <w:lsdException w:name="Subtitle" w:uiPriority="11" w:qFormat="1"/>
+    <w:lsdException w:name="Salutation" w:semiHidden="1" w:unhideWhenUsed="1"/>
+    <w:lsdException w:name="Date" w:semiHidden="1" w:unhideWhenUsed="1"/>
+    <w:lsdException w:name="Body Text First Indent" w:semiHidden="1" w:unhideWhenUsed="1"/>
+    <w:lsdException w:name="Body Text First Indent 2" w:semiHidden="1" w:unhideWhenUsed="1"/>
+    <w:lsdException w:name="Note Heading" w:semiHidden="1" w:unhideWhenUsed="1"/>
+    <w:lsdException w:name="Body Text 2" w:semiHidden="1" w:unhideWhenUsed="1"/>
+    <w:lsdException w:name="Body Text 3" w:semiHidden="1" w:unhideWhenUsed="1"/>
+    <w:lsdException w:name="Body Text Indent 2" w:semiHidden="1" w:unhideWhenUsed="1"/>
+    <w:lsdException w:name="Body Text Indent 3" w:semiHidden="1" w:unhideWhenUsed="1"/>
+    <w:lsdException w:name="Block Text" w:semiHidden="1" w:unhideWhenUsed="1"/>
+    <w:lsdException w:name="Hyperlink" w:semiHidden="1" w:unhideWhenUsed="1"/>
+    <w:lsdException w:name="FollowedHyperlink" w:semiHidden="1" w:unhideWhenUsed="1"/>
+    <w:lsdException w:name="Strong" w:uiPriority="22" w:qFormat="1"/>
+    <w:lsdException w:name="Emphasis" w:uiPriority="20" w:qFormat="1"/>
+    <w:lsdException w:name="Document Map" w:semiHidden="1" w:unhideWhenUsed="1"/>
+    <w:lsdException w:name="Plain Text" w:semiHidden="1" w:unhideWhenUsed="1"/>
+    <w:lsdException w:name="E-mail Signature" w:semiHidden="1" w:unhideWhenUsed="1"/>
+    <w:lsdException w:name="HTML Top of Form" w:semiHidden="1" w:unhideWhenUsed="1"/>
+    <w:lsdException w:name="HTML Bottom of Form" w:semiHidden="1" w:unhideWhenUsed="1"/>
+    <w:lsdException w:name="Normal (Web)" w:semiHidden="1" w:unhideWhenUsed="1"/>
+    <w:lsdException w:name="HTML Acronym" w:semiHidden="1" w:unhideWhenUsed="1"/>
+    <w:lsdException w:name="HTML Address" w:semiHidden="1" w:unhideWhenUsed="1"/>
+    <w:lsdException w:name="HTML Cite" w:semiHidden="1" w:unhideWhenUsed="1"/>
+    <w:lsdException w:name="HTML Code" w:semiHidden="1" w:unhideWhenUsed="1"/>
+    <w:lsdException w:name="HTML Definition" w:semiHidden="1" w:unhideWhenUsed="1"/>
+    <w:lsdException w:name="HTML Keyboard" w:semiHidden="1" w:unhideWhenUsed="1"/>
+    <w:lsdException w:name="HTML Preformatted" w:semiHidden="1" w:unhideWhenUsed="1"/>
+    <w:lsdException w:name="HTML Sample" w:semiHidden="1" w:unhideWhenUsed="1"/>
+    <w:lsdException w:name="HTML Typewriter" w:semiHidden="1" w:unhideWhenUsed="1"/>
+    <w:lsdException w:name="HTML Variable" w:semiHidden="1" w:unhideWhenUsed="1"/>
+    <w:lsdException w:name="Normal Table" w:semiHidden="1" w:unhideWhenUsed="1"/>
+    <w:lsdException w:name="annotation subject" w:semiHidden="1" w:unhideWhenUsed="1"/>
+    <w:lsdException w:name="No List" w:semiHidden="1" w:unhideWhenUsed="1"/>
+    <w:lsdException w:name="Outline List 1" w:semiHidden="1" w:unhideWhenUsed="1"/>
+    <w:lsdException w:name="Outline List 2" w:semiHidden="1" w:unhideWhenUsed="1"/>
+    <w:lsdException w:name="Outline List 3" w:semiHidden="1" w:unhideWhenUsed="1"/>
+    <w:lsdException w:name="Table Simple 1" w:semiHidden="1" w:unhideWhenUsed="1"/>
+    <w:lsdException w:name="Table Simple 2" w:semiHidden="1" w:unhideWhenUsed="1"/>
+    <w:lsdException w:name="Table Simple 3" w:semiHidden="1" w:unhideWhenUsed="1"/>
+    <w:lsdException w:name="Table Classic 1" w:semiHidden="1" w:unhideWhenUsed="1"/>
+    <w:lsdException w:name="Table Classic 2" w:semiHidden="1" w:unhideWhenUsed="1"/>
+    <w:lsdException w:name="Table Classic 3" w:semiHidden="1" w:unhideWhenUsed="1"/>
+    <w:lsdException w:name="Table Classic 4" w:semiHidden="1" w:unhideWhenUsed="1"/>
+    <w:lsdException w:name="Table Colorful 1" w:semiHidden="1" w:unhideWhenUsed="1"/>
+    <w:lsdException w:name="Table Colorful 2" w:semiHidden="1" w:unhideWhenUsed="1"/>
+    <w:lsdException w:name="Table Colorful 3" w:semiHidden="1" w:unhideWhenUsed="1"/>
+    <w:lsdException w:name="Table Columns 1" w:semiHidden="1" w:unhideWhenUsed="1"/>
+    <w:lsdException w:name="Table Columns 2" w:semiHidden="1" w:unhideWhenUsed="1"/>
+    <w:lsdException w:name="Table Columns 3" w:semiHidden="1" w:unhideWhenUsed="1"/>
+    <w:lsdException w:name="Table Columns 4" w:semiHidden="1" w:unhideWhenUsed="1"/>
+    <w:lsdException w:name="Table Columns 5" w:semiHidden="1" w:unhideWhenUsed="1"/>
+    <w:lsdException w:name="Table Grid 1" w:semiHidden="1" w:unhideWhenUsed="1"/>
+    <w:lsdException w:name="Table Grid 2" w:semiHidden="1" w:unhideWhenUsed="1"/>
+    <w:lsdException w:name="Table Grid 3" w:semiHidden="1" w:unhideWhenUsed="1"/>
+    <w:lsdException w:name="Table Grid 4" w:semiHidden="1" w:unhideWhenUsed="1"/>
+    <w:lsdException w:name="Table Grid 5" w:semiHidden="1" w:unhideWhenUsed="1"/>
+    <w:lsdException w:name="Table Grid 6" w:semiHidden="1" w:unhideWhenUsed="1"/>
+    <w:lsdException w:name="Table Grid 7" w:semiHidden="1" w:unhideWhenUsed="1"/>
+    <w:lsdException w:name="Table Grid 8" w:semiHidden="1" w:unhideWhenUsed="1"/>
+    <w:lsdException w:name="Table List 1" w:semiHidden="1" w:unhideWhenUsed="1"/>
+    <w:lsdException w:name="Table List 2" w:semiHidden="1" w:unhideWhenUsed="1"/>
+    <w:lsdException w:name="Table List 3" w:semiHidden="1" w:unhideWhenUsed="1"/>
+    <w:lsdException w:name="Table List 4" w:semiHidden="1" w:unhideWhenUsed="1"/>
+    <w:lsdException w:name="Table List 5" w:semiHidden="1" w:unhideWhenUsed="1"/>
+    <w:lsdException w:name="Table List 6" w:semiHidden="1" w:unhideWhenUsed="1"/>
+    <w:lsdException w:name="Table List 7" w:semiHidden="1" w:unhideWhenUsed="1"/>
+    <w:lsdException w:name="Table List 8" w:semiHidden="1" w:unhideWhenUsed="1"/>
+    <w:lsdException w:name="Table 3D effects 1" w:semiHidden="1" w:unhideWhenUsed="1"/>
+    <w:lsdException w:name="Table 3D effects 2" w:semiHidden="1" w:unhideWhenUsed="1"/>
+    <w:lsdException w:name="Table 3D effects 3" w:semiHidden="1" w:unhideWhenUsed="1"/>
+    <w:lsdException w:name="Table Contemporary" w:semiHidden="1" w:unhideWhenUsed="1"/>
+    <w:lsdException w:name="Table Elegant" w:semiHidden="1" w:unhideWhenUsed="1"/>
+    <w:lsdException w:name="Table Professional" w:semiHidden="1" w:unhideWhenUsed="1"/>
+    <w:lsdException w:name="Table Subtle 1" w:semiHidden="1" w:unhideWhenUsed="1"/>
+    <w:lsdException w:name="Table Subtle 2" w:semiHidden="1" w:unhideWhenUsed="1"/>
+    <w:lsdException w:name="Table Web 1" w:semiHidden="1" w:unhideWhenUsed="1"/>
+    <w:lsdException w:name="Table Web 2" w:semiHidden="1" w:unhideWhenUsed="1"/>
+    <w:lsdException w:name="Table Web 3" w:semiHidden="1" w:unhideWhenUsed="1"/>
+    <w:lsdException w:name="Balloon Text" w:semiHidden="1" w:unhideWhenUsed="1"/>
+    <w:lsdException w:name="Table Grid" w:uiPriority="39"/>
+    <w:lsdException w:name="Table Theme" w:semiHidden="1" w:unhideWhenUsed="1"/>
+    <w:lsdException w:name="Placeholder Text" w:semiHidden="1"/>
+    <w:lsdException w:name="No Spacing" w:uiPriority="1" w:qFormat="1"/>
+    <w:lsdException w:name="Light Shading" w:uiPriority="60"/>
+    <w:lsdException w:name="Light List" w:uiPriority="61"/>
+    <w:lsdException w:name="Light Grid" w:uiPriority="62"/>
+    <w:lsdException w:name="Medium Shading 1" w:uiPriority="63"/>
+    <w:lsdException w:name="Medium Shading 2" w:uiPriority="64"/>
+    <w:lsdException w:name="Medium List 1" w:uiPriority="65"/>
+    <w:lsdException w:name="Medium List 2" w:uiPriority="66"/>
+    <w:lsdException w:name="Medium Grid 1" w:uiPriority="67"/>
+    <w:lsdException w:name="Medium Grid 2" w:uiPriority="68"/>
+    <w:lsdException w:name="Medium Grid 3" w:uiPriority="69"/>
+    <w:lsdException w:name="Dark List" w:uiPriority="70"/>
+    <w:lsdException w:name="Colorful Shading" w:uiPriority="71"/>
+    <w:lsdException w:name="Colorful List" w:uiPriority="72"/>
+    <w:lsdException w:name="Colorful Grid" w:uiPriority="73"/>
+    <w:lsdException w:name="Light Shading Accent 1" w:uiPriority="60"/>
+    <w:lsdException w:name="Light List Accent 1" w:uiPriority="61"/>
+    <w:lsdException w:name="Light Grid Accent 1" w:uiPriority="62"/>
+    <w:lsdException w:name="Medium Shading 1 Accent 1" w:uiPriority="63"/>
+    <w:lsdException w:name="Medium Shading 2 Accent 1" w:uiPriority="64"/>
+    <w:lsdException w:name="Medium List 1 Accent 1" w:uiPriority="65"/>
+    <w:lsdException w:name="Revision" w:semiHidden="1"/>
+    <w:lsdException w:name="List Paragraph" w:uiPriority="34" w:qFormat="1"/>
+    <w:lsdException w:name="Quote" w:uiPriority="29" w:qFormat="1"/>
+    <w:lsdException w:name="Intense Quote" w:uiPriority="30" w:qFormat="1"/>
+    <w:lsdException w:name="Medium List 2 Accent 1" w:uiPriority="66"/>
+    <w:lsdException w:name="Medium Grid 1 Accent 1" w:uiPriority="67"/>
+    <w:lsdException w:name="Medium Grid 2 Accent 1" w:uiPriority="68"/>
+    <w:lsdException w:name="Medium Grid 3 Accent 1" w:uiPriority="69"/>
+    <w:lsdException w:name="Dark List Accent 1" w:uiPriority="70"/>
+    <w:lsdException w:name="Colorful Shading Accent 1" w:uiPriority="71"/>
+    <w:lsdException w:name="Colorful List Accent 1" w:uiPriority="72"/>
+    <w:lsdException w:name="Colorful Grid Accent 1" w:uiPriority="73"/>
+    <w:lsdException w:name="Light Shading Accent 2" w:uiPriority="60"/>
+    <w:lsdException w:name="Light List Accent 2" w:uiPriority="61"/>
+    <w:lsdException w:name="Light Grid Accent 2" w:uiPriority="62"/>
+    <w:lsdException w:name="Medium Shading 1 Accent 2" w:uiPriority="63"/>
+    <w:lsdException w:name="Medium Shading 2 Accent 2" w:uiPriority="64"/>
+    <w:lsdException w:name="Medium List 1 Accent 2" w:uiPriority="65"/>
+    <w:lsdException w:name="Medium List 2 Accent 2" w:uiPriority="66"/>
+    <w:lsdException w:name="Medium Grid 1 Accent 2" w:uiPriority="67"/>
+    <w:lsdException w:name="Medium Grid 2 Accent 2" w:uiPriority="68"/>
+    <w:lsdException w:name="Medium Grid 3 Accent 2" w:uiPriority="69"/>
+    <w:lsdException w:name="Dark List Accent 2" w:uiPriority="70"/>
+    <w:lsdException w:name="Colorful Shading Accent 2" w:uiPriority="71"/>
+    <w:lsdException w:name="Colorful List Accent 2" w:uiPriority="72"/>
+    <w:lsdException w:name="Colorful Grid Accent 2" w:uiPriority="73"/>
+    <w:lsdException w:name="Light Shading Accent 3" w:uiPriority="60"/>
+    <w:lsdException w:name="Light List Accent 3" w:uiPriority="61"/>
+    <w:lsdException w:name="Light Grid Accent 3" w:uiPriority="62"/>
+    <w:lsdException w:name="Medium Shading 1 Accent 3" w:uiPriority="63"/>
+    <w:lsdException w:name="Medium Shading 2 Accent 3" w:uiPriority="64"/>
+    <w:lsdException w:name="Medium List 1 Accent 3" w:uiPriority="65"/>
+    <w:lsdException w:name="Medium List 2 Accent 3" w:uiPriority="66"/>
+    <w:lsdException w:name="Medium Grid 1 Accent 3" w:uiPriority="67"/>
+    <w:lsdException w:name="Medium Grid 2 Accent 3" w:uiPriority="68"/>
+    <w:lsdException w:name="Medium Grid 3 Accent 3" w:uiPriority="69"/>
+    <w:lsdException w:name="Dark List Accent 3" w:uiPriority="70"/>
+    <w:lsdException w:name="Colorful Shading Accent 3" w:uiPriority="71"/>
+    <w:lsdException w:name="Colorful List Accent 3" w:uiPriority="72"/>
+    <w:lsdException w:name="Colorful Grid Accent 3" w:uiPriority="73"/>
+    <w:lsdException w:name="Light Shading Accent 4" w:uiPriority="60"/>
+    <w:lsdException w:name="Light List Accent 4" w:uiPriority="61"/>
+    <w:lsdException w:name="Light Grid Accent 4" w:uiPriority="62"/>
+    <w:lsdException w:name="Medium Shading 1 Accent 4" w:uiPriority="63"/>
+    <w:lsdException w:name="Medium Shading 2 Accent 4" w:uiPriority="64"/>
+    <w:lsdException w:name="Medium List 1 Accent 4" w:uiPriority="65"/>
+    <w:lsdException w:name="Medium List 2 Accent 4" w:uiPriority="66"/>
+    <w:lsdException w:name="Medium Grid 1 Accent 4" w:uiPriority="67"/>
+    <w:lsdException w:name="Medium Grid 2 Accent 4" w:uiPriority="68"/>
+    <w:lsdException w:name="Medium Grid 3 Accent 4" w:uiPriority="69"/>
+    <w:lsdException w:name="Dark List Accent 4" w:uiPriority="70"/>
+    <w:lsdException w:name="Colorful Shading Accent 4" w:uiPriority="71"/>
+    <w:lsdException w:name="Colorful List Accent 4" w:uiPriority="72"/>
+    <w:lsdException w:name="Colorful Grid Accent 4" w:uiPriority="73"/>
+    <w:lsdException w:name="Light Shading Accent 5" w:uiPriority="60"/>
+    <w:lsdException w:name="Light List Accent 5" w:uiPriority="61"/>
+    <w:lsdException w:name="Light Grid Accent 5" w:uiPriority="62"/>
+    <w:lsdException w:name="Medium Shading 1 Accent 5" w:uiPriority="63"/>
+    <w:lsdException w:name="Medium Shading 2 Accent 5" w:uiPriority="64"/>
+    <w:lsdException w:name="Medium List 1 Accent 5" w:uiPriority="65"/>
+    <w:lsdException w:name="Medium List 2 Accent 5" w:uiPriority="66"/>
+    <w:lsdException w:name="Medium Grid 1 Accent 5" w:uiPriority="67"/>
+    <w:lsdException w:name="Medium Grid 2 Accent 5" w:uiPriority="68"/>
+    <w:lsdException w:name="Medium Grid 3 Accent 5" w:uiPriority="69"/>
+    <w:lsdException w:name="Dark List Accent 5" w:uiPriority="70"/>
+    <w:lsdException w:name="Colorful Shading Accent 5" w:uiPriority="71"/>
+    <w:lsdException w:name="Colorful List Accent 5" w:uiPriority="72"/>
+    <w:lsdException w:name="Colorful Grid Accent 5" w:uiPriority="73"/>
+    <w:lsdException w:name="Light Shading Accent 6" w:uiPriority="60"/>
+    <w:lsdException w:name="Light List Accent 6" w:uiPriority="61"/>
+    <w:lsdException w:name="Light Grid Accent 6" w:uiPriority="62"/>
+    <w:lsdException w:name="Medium Shading 1 Accent 6" w:uiPriority="63"/>
+    <w:lsdException w:name="Medium Shading 2 Accent 6" w:uiPriority="64"/>
+    <w:lsdException w:name="Medium List 1 Accent 6" w:uiPriority="65"/>
+    <w:lsdException w:name="Medium List 2 Accent 6" w:uiPriority="66"/>
+    <w:lsdException w:name="Medium Grid 1 Accent 6" w:uiPriority="67"/>
+    <w:lsdException w:name="Medium Grid 2 Accent 6" w:uiPriority="68"/>
+    <w:lsdException w:name="Medium Grid 3 Accent 6" w:uiPriority="69"/>
+    <w:lsdException w:name="Dark List Accent 6" w:uiPriority="70"/>
+    <w:lsdException w:name="Colorful Shading Accent 6" w:uiPriority="71"/>
+    <w:lsdException w:name="Colorful List Accent 6" w:uiPriority="72"/>
+    <w:lsdException w:name="Colorful Grid Accent 6" w:uiPriority="73"/>
+    <w:lsdException w:name="Subtle Emphasis" w:uiPriority="19" w:qFormat="1"/>
+    <w:lsdException w:name="Intense Emphasis" w:uiPriority="21" w:qFormat="1"/>
+    <w:lsdException w:name="Subtle Reference" w:uiPriority="31" w:qFormat="1"/>
+    <w:lsdException w:name="Intense Reference" w:uiPriority="32" w:qFormat="1"/>
+    <w:lsdException w:name="Book Title" w:uiPriority="33" w:qFormat="1"/>
+    <w:lsdException w:name="Bibliography" w:semiHidden="1" w:uiPriority="37" w:unhideWhenUsed="1"/>
+    <w:lsdException w:name="TOC Heading" w:semiHidden="1" w:uiPriority="39" w:unhideWhenUsed="1" w:qFormat="1"/>
+    <w:lsdException w:name="Plain Table 1" w:uiPriority="41"/>
+    <w:lsdException w:name="Plain Table 2" w:uiPriority="42"/>
+    <w:lsdException w:name="Plain Table 3" w:uiPriority="43"/>
+    <w:lsdException w:name="Plain Table 4" w:uiPriority="44"/>
+    <w:lsdException w:name="Plain Table 5" w:uiPriority="45"/>
+    <w:lsdException w:name="Grid Table Light" w:uiPriority="40"/>
+    <w:lsdException w:name="Grid Table 1 Light" w:uiPriority="46"/>
+    <w:lsdException w:name="Grid Table 2" w:uiPriority="47"/>
+    <w:lsdException w:name="Grid Table 3" w:uiPriority="48"/>
+    <w:lsdException w:name="Grid Table 4" w:uiPriority="49"/>
+    <w:lsdException w:name="Grid Table 5 Dark" w:uiPriority="50"/>
+    <w:lsdException w:name="Grid Table 6 Colorful" w:uiPriority="51"/>
+    <w:lsdException w:name="Grid Table 7 Colorful" w:uiPriority="52"/>
+    <w:lsdException w:name="Grid Table 1 Light Accent 1" w:uiPriority="46"/>
+    <w:lsdException w:name="Grid Table 2 Accent 1" w:uiPriority="47"/>
+    <w:lsdException w:name="Grid Table 3 Accent 1" w:uiPriority="48"/>
+    <w:lsdException w:name="Grid Table 4 Accent 1" w:uiPriority="49"/>
+    <w:lsdException w:name="Grid Table 5 Dark Accent 1" w:uiPriority="50"/>
+    <w:lsdException w:name="Grid Table 6 Colorful Accent 1" w:uiPriority="51"/>
+    <w:lsdException w:name="Grid Table 7 Colorful Accent 1" w:uiPriority="52"/>
+    <w:lsdException w:name="Grid Table 1 Light Accent 2" w:uiPriority="46"/>
+    <w:lsdException w:name="Grid Table 2 Accent 2" w:uiPriority="47"/>
+    <w:lsdException w:name="Grid Table 3 Accent 2" w:uiPriority="48"/>
+    <w:lsdException w:name="Grid Table 4 Accent 2" w:uiPriority="49"/>
+    <w:lsdException w:name="Grid Table 5 Dark Accent 2" w:uiPriority="50"/>
+    <w:lsdException w:name="Grid Table 6 Colorful Accent 2" w:uiPriority="51"/>
+    <w:lsdException w:name="Grid Table 7 Colorful Accent 2" w:uiPriority="52"/>
+    <w:lsdException w:name="Grid Table 1 Light Accent 3" w:uiPriority="46"/>
+    <w:lsdException w:name="Grid Table 2 Accent 3" w:uiPriority="47"/>
+    <w:lsdException w:name="Grid Table 3 Accent 3" w:uiPriority="48"/>
+    <w:lsdException w:name="Grid Table 4 Accent 3" w:uiPriority="49"/>
+    <w:lsdException w:name="Grid Table 5 Dark Accent 3" w:uiPriority="50"/>
+    <w:lsdException w:name="Grid Table 6 Colorful Accent 3" w:uiPriority="51"/>
+    <w:lsdException w:name="Grid Table 7 Colorful Accent 3" w:uiPriority="52"/>
+    <w:lsdException w:name="Grid Table 1 Light Accent 4" w:uiPriority="46"/>
+    <w:lsdException w:name="Grid Table 2 Accent 4" w:uiPriority="47"/>
+    <w:lsdException w:name="Grid Table 3 Accent 4" w:uiPriority="48"/>
+    <w:lsdException w:name="Grid Table 4 Accent 4" w:uiPriority="49"/>
+    <w:lsdException w:name="Grid Table 5 Dark Accent 4" w:uiPriority="50"/>
+    <w:lsdException w:name="Grid Table 6 Colorful Accent 4" w:uiPriority="51"/>
+    <w:lsdException w:name="Grid Table 7 Colorful Accent 4" w:uiPriority="52"/>
+    <w:lsdException w:name="Grid Table 1 Light Accent 5" w:uiPriority="46"/>
+    <w:lsdException w:name="Grid Table 2 Accent 5" w:uiPriority="47"/>
+    <w:lsdException w:name="Grid Table 3 Accent 5" w:uiPriority="48"/>
+    <w:lsdException w:name="Grid Table 4 Accent 5" w:uiPriority="49"/>
+    <w:lsdException w:name="Grid Table 5 Dark Accent 5" w:uiPriority="50"/>
+    <w:lsdException w:name="Grid Table 6 Colorful Accent 5" w:uiPriority="51"/>
+    <w:lsdException w:name="Grid Table 7 Colorful Accent 5" w:uiPriority="52"/>
+    <w:lsdException w:name="Grid Table 1 Light Accent 6" w:uiPriority="46"/>
+    <w:lsdException w:name="Grid Table 2 Accent 6" w:uiPriority="47"/>
+    <w:lsdException w:name="Grid Table 3 Accent 6" w:uiPriority="48"/>
+    <w:lsdException w:name="Grid Table 4 Accent 6" w:uiPriority="49"/>
+    <w:lsdException w:name="Grid Table 5 Dark Accent 6" w:uiPriority="50"/>
+    <w:lsdException w:name="Grid Table 6 Colorful Accent 6" w:uiPriority="51"/>
+    <w:lsdException w:name="Grid Table 7 Colorful Accent 6" w:uiPriority="52"/>
+    <w:lsdException w:name="List Table 1 Light" w:uiPriority="46"/>
+    <w:lsdException w:name="List Table 2" w:uiPriority="47"/>
+    <w:lsdException w:name="List Table 3" w:uiPriority="48"/>
+    <w:lsdException w:name="List Table 4" w:uiPriority="49"/>
+    <w:lsdException w:name="List Table 5 Dark" w:uiPriority="50"/>
+    <w:lsdException w:name="List Table 6 Colorful" w:uiPriority="51"/>
+    <w:lsdException w:name="List Table 7 Colorful" w:uiPriority="52"/>
+    <w:lsdException w:name="List Table 1 Light Accent 1" w:uiPriority="46"/>
+    <w:lsdException w:name="List Table 2 Accent 1" w:uiPriority="47"/>
+    <w:lsdException w:name="List Table 3 Accent 1" w:uiPriority="48"/>
+    <w:lsdException w:name="List Table 4 Accent 1" w:uiPriority="49"/>
+    <w:lsdException w:name="List Table 5 Dark Accent 1" w:uiPriority="50"/>
+    <w:lsdException w:name="List Table 6 Colorful Accent 1" w:uiPriority="51"/>
+    <w:lsdException w:name="List Table 7 Colorful Accent 1" w:uiPriority="52"/>
+    <w:lsdException w:name="List Table 1 Light Accent 2" w:uiPriority="46"/>
+    <w:lsdException w:name="List Table 2 Accent 2" w:uiPriority="47"/>
+    <w:lsdException w:name="List Table 3 Accent 2" w:uiPriority="48"/>
+    <w:lsdException w:name="List Table 4 Accent 2" w:uiPriority="49"/>
+    <w:lsdException w:name="List Table 5 Dark Accent 2" w:uiPriority="50"/>
+    <w:lsdException w:name="List Table 6 Colorful Accent 2" w:uiPriority="51"/>
+    <w:lsdException w:name="List Table 7 Colorful Accent 2" w:uiPriority="52"/>
+    <w:lsdException w:name="List Table 1 Light Accent 3" w:uiPriority="46"/>
+    <w:lsdException w:name="List Table 2 Accent 3" w:uiPriority="47"/>
+    <w:lsdException w:name="List Table 3 Accent 3" w:uiPriority="48"/>
+    <w:lsdException w:name="List Table 4 Accent 3" w:uiPriority="49"/>
+    <w:lsdException w:name="List Table 5 Dark Accent 3" w:uiPriority="50"/>
+    <w:lsdException w:name="List Table 6 Colorful Accent 3" w:uiPriority="51"/>
+    <w:lsdException w:name="List Table 7 Colorful Accent 3" w:uiPriority="52"/>
+    <w:lsdException w:name="List Table 1 Light Accent 4" w:uiPriority="46"/>
+    <w:lsdException w:name="List Table 2 Accent 4" w:uiPriority="47"/>
+    <w:lsdException w:name="List Table 3 Accent 4" w:uiPriority="48"/>
+    <w:lsdException w:name="List Table 4 Accent 4" w:uiPriority="49"/>
+    <w:lsdException w:name="List Table 5 Dark Accent 4" w:uiPriority="50"/>
+    <w:lsdException w:name="List Table 6 Colorful Accent 4" w:uiPriority="51"/>
+    <w:lsdException w:name="List Table 7 Colorful Accent 4" w:uiPriority="52"/>
+    <w:lsdException w:name="List Table 1 Light Accent 5" w:uiPriority="46"/>
+    <w:lsdException w:name="List Table 2 Accent 5" w:uiPriority="47"/>
+    <w:lsdException w:name="List Table 3 Accent 5" w:uiPriority="48"/>
+    <w:lsdException w:name="List Table 4 Accent 5" w:uiPriority="49"/>
+    <w:lsdException w:name="List Table 5 Dark Accent 5" w:uiPriority="50"/>
+    <w:lsdException w:name="List Table 6 Colorful Accent 5" w:uiPriority="51"/>
+    <w:lsdException w:name="List Table 7 Colorful Accent 5" w:uiPriority="52"/>
+    <w:lsdException w:name="List Table 1 Light Accent 6" w:uiPriority="46"/>
+    <w:lsdException w:name="List Table 2 Accent 6" w:uiPriority="47"/>
+    <w:lsdException w:name="List Table 3 Accent 6" w:uiPriority="48"/>
+    <w:lsdException w:name="List Table 4 Accent 6" w:uiPriority="49"/>
+    <w:lsdException w:name="List Table 5 Dark Accent 6" w:uiPriority="50"/>
+    <w:lsdException w:name="List Table 6 Colorful Accent 6" w:uiPriority="51"/>
+    <w:lsdException w:name="List Table 7 Colorful Accent 6" w:uiPriority="52"/>
   </w:latentStyles>
   <w:style w:type="paragraph" w:default="1" w:styleId="Normal">
     <w:name w:val="Normal"/>
@@ -7144,13 +7301,13 @@
       <w:szCs w:val="22"/>
     </w:rPr>
   </w:style>
-  <w:style w:type="character" w:default="1" w:styleId="DefaultParagraphFont">
+  <w:style w:type="character" w:default="1" w:styleId="Fuentedeprrafopredeter">
     <w:name w:val="Default Paragraph Font"/>
     <w:uiPriority w:val="1"/>
     <w:semiHidden/>
     <w:unhideWhenUsed/>
   </w:style>
-  <w:style w:type="table" w:default="1" w:styleId="TableNormal">
+  <w:style w:type="table" w:default="1" w:styleId="Tablanormal">
     <w:name w:val="Normal Table"/>
     <w:uiPriority w:val="99"/>
     <w:semiHidden/>
@@ -7165,18 +7322,19 @@
       </w:tblCellMar>
     </w:tblPr>
   </w:style>
-  <w:style w:type="numbering" w:default="1" w:styleId="NoList">
+  <w:style w:type="numbering" w:default="1" w:styleId="Sinlista">
     <w:name w:val="No List"/>
     <w:uiPriority w:val="99"/>
     <w:semiHidden/>
     <w:unhideWhenUsed/>
   </w:style>
-  <w:style w:type="table" w:styleId="TableGrid">
+  <w:style w:type="table" w:styleId="Tablaconcuadrcula">
     <w:name w:val="Table Grid"/>
-    <w:basedOn w:val="TableNormal"/>
+    <w:basedOn w:val="Tablanormal"/>
     <w:uiPriority w:val="39"/>
     <w:rsid w:val="008571E1"/>
     <w:tblPr>
+      <w:tblInd w:w="0" w:type="dxa"/>
       <w:tblBorders>
         <w:top w:val="single" w:sz="4" w:space="0" w:color="auto"/>
         <w:left w:val="single" w:sz="4" w:space="0" w:color="auto"/>
@@ -7185,9 +7343,15 @@
         <w:insideH w:val="single" w:sz="4" w:space="0" w:color="auto"/>
         <w:insideV w:val="single" w:sz="4" w:space="0" w:color="auto"/>
       </w:tblBorders>
+      <w:tblCellMar>
+        <w:top w:w="0" w:type="dxa"/>
+        <w:left w:w="108" w:type="dxa"/>
+        <w:bottom w:w="0" w:type="dxa"/>
+        <w:right w:w="108" w:type="dxa"/>
+      </w:tblCellMar>
     </w:tblPr>
   </w:style>
-  <w:style w:type="character" w:styleId="Hyperlink">
+  <w:style w:type="character" w:styleId="Hipervnculo">
     <w:name w:val="Hyperlink"/>
     <w:uiPriority w:val="99"/>
     <w:unhideWhenUsed/>
@@ -7197,10 +7361,10 @@
       <w:u w:val="single"/>
     </w:rPr>
   </w:style>
-  <w:style w:type="paragraph" w:styleId="Header">
+  <w:style w:type="paragraph" w:styleId="Encabezado">
     <w:name w:val="header"/>
     <w:basedOn w:val="Normal"/>
-    <w:link w:val="HeaderChar"/>
+    <w:link w:val="EncabezadoCar"/>
     <w:uiPriority w:val="99"/>
     <w:unhideWhenUsed/>
     <w:rsid w:val="00191FDF"/>
@@ -7212,10 +7376,10 @@
       <w:snapToGrid w:val="0"/>
     </w:pPr>
   </w:style>
-  <w:style w:type="character" w:customStyle="1" w:styleId="HeaderChar">
-    <w:name w:val="Header Char"/>
-    <w:basedOn w:val="DefaultParagraphFont"/>
-    <w:link w:val="Header"/>
+  <w:style w:type="character" w:customStyle="1" w:styleId="EncabezadoCar">
+    <w:name w:val="Encabezado Car"/>
+    <w:basedOn w:val="Fuentedeprrafopredeter"/>
+    <w:link w:val="Encabezado"/>
     <w:uiPriority w:val="99"/>
     <w:rsid w:val="00191FDF"/>
     <w:rPr>
@@ -7223,10 +7387,10 @@
       <w:szCs w:val="22"/>
     </w:rPr>
   </w:style>
-  <w:style w:type="paragraph" w:styleId="Footer">
+  <w:style w:type="paragraph" w:styleId="Piedepgina">
     <w:name w:val="footer"/>
     <w:basedOn w:val="Normal"/>
-    <w:link w:val="FooterChar"/>
+    <w:link w:val="PiedepginaCar"/>
     <w:uiPriority w:val="99"/>
     <w:unhideWhenUsed/>
     <w:rsid w:val="00191FDF"/>
@@ -7238,10 +7402,10 @@
       <w:snapToGrid w:val="0"/>
     </w:pPr>
   </w:style>
-  <w:style w:type="character" w:customStyle="1" w:styleId="FooterChar">
-    <w:name w:val="Footer Char"/>
-    <w:basedOn w:val="DefaultParagraphFont"/>
-    <w:link w:val="Footer"/>
+  <w:style w:type="character" w:customStyle="1" w:styleId="PiedepginaCar">
+    <w:name w:val="Pie de página Car"/>
+    <w:basedOn w:val="Fuentedeprrafopredeter"/>
+    <w:link w:val="Piedepgina"/>
     <w:uiPriority w:val="99"/>
     <w:rsid w:val="00191FDF"/>
     <w:rPr>
@@ -7249,10 +7413,10 @@
       <w:szCs w:val="22"/>
     </w:rPr>
   </w:style>
-  <w:style w:type="paragraph" w:styleId="BalloonText">
+  <w:style w:type="paragraph" w:styleId="Textodeglobo">
     <w:name w:val="Balloon Text"/>
     <w:basedOn w:val="Normal"/>
-    <w:link w:val="BalloonTextChar"/>
+    <w:link w:val="TextodegloboCar"/>
     <w:uiPriority w:val="99"/>
     <w:semiHidden/>
     <w:unhideWhenUsed/>
@@ -7266,10 +7430,10 @@
       <w:szCs w:val="18"/>
     </w:rPr>
   </w:style>
-  <w:style w:type="character" w:customStyle="1" w:styleId="BalloonTextChar">
-    <w:name w:val="Balloon Text Char"/>
-    <w:basedOn w:val="DefaultParagraphFont"/>
-    <w:link w:val="BalloonText"/>
+  <w:style w:type="character" w:customStyle="1" w:styleId="TextodegloboCar">
+    <w:name w:val="Texto de globo Car"/>
+    <w:basedOn w:val="Fuentedeprrafopredeter"/>
+    <w:link w:val="Textodeglobo"/>
     <w:uiPriority w:val="99"/>
     <w:semiHidden/>
     <w:rsid w:val="000B69CE"/>
@@ -7280,7 +7444,7 @@
       <w:szCs w:val="18"/>
     </w:rPr>
   </w:style>
-  <w:style w:type="paragraph" w:styleId="ListParagraph">
+  <w:style w:type="paragraph" w:styleId="Prrafodelista">
     <w:name w:val="List Paragraph"/>
     <w:basedOn w:val="Normal"/>
     <w:uiPriority w:val="34"/>
@@ -7290,9 +7454,9 @@
       <w:ind w:leftChars="400" w:left="800"/>
     </w:pPr>
   </w:style>
-  <w:style w:type="character" w:styleId="CommentReference">
+  <w:style w:type="character" w:styleId="Refdecomentario">
     <w:name w:val="annotation reference"/>
-    <w:basedOn w:val="DefaultParagraphFont"/>
+    <w:basedOn w:val="Fuentedeprrafopredeter"/>
     <w:uiPriority w:val="99"/>
     <w:semiHidden/>
     <w:unhideWhenUsed/>
@@ -7302,10 +7466,10 @@
       <w:szCs w:val="18"/>
     </w:rPr>
   </w:style>
-  <w:style w:type="paragraph" w:styleId="CommentText">
+  <w:style w:type="paragraph" w:styleId="Textocomentario">
     <w:name w:val="annotation text"/>
     <w:basedOn w:val="Normal"/>
-    <w:link w:val="CommentTextChar"/>
+    <w:link w:val="TextocomentarioCar"/>
     <w:uiPriority w:val="99"/>
     <w:semiHidden/>
     <w:unhideWhenUsed/>
@@ -7314,10 +7478,10 @@
       <w:jc w:val="left"/>
     </w:pPr>
   </w:style>
-  <w:style w:type="character" w:customStyle="1" w:styleId="CommentTextChar">
-    <w:name w:val="Comment Text Char"/>
-    <w:basedOn w:val="DefaultParagraphFont"/>
-    <w:link w:val="CommentText"/>
+  <w:style w:type="character" w:customStyle="1" w:styleId="TextocomentarioCar">
+    <w:name w:val="Texto comentario Car"/>
+    <w:basedOn w:val="Fuentedeprrafopredeter"/>
+    <w:link w:val="Textocomentario"/>
     <w:uiPriority w:val="99"/>
     <w:semiHidden/>
     <w:rsid w:val="00E34950"/>
@@ -7326,11 +7490,11 @@
       <w:szCs w:val="22"/>
     </w:rPr>
   </w:style>
-  <w:style w:type="paragraph" w:styleId="CommentSubject">
+  <w:style w:type="paragraph" w:styleId="Asuntodelcomentario">
     <w:name w:val="annotation subject"/>
-    <w:basedOn w:val="CommentText"/>
-    <w:next w:val="CommentText"/>
-    <w:link w:val="CommentSubjectChar"/>
+    <w:basedOn w:val="Textocomentario"/>
+    <w:next w:val="Textocomentario"/>
+    <w:link w:val="AsuntodelcomentarioCar"/>
     <w:uiPriority w:val="99"/>
     <w:semiHidden/>
     <w:unhideWhenUsed/>
@@ -7340,389 +7504,10 @@
       <w:bCs/>
     </w:rPr>
   </w:style>
-  <w:style w:type="character" w:customStyle="1" w:styleId="CommentSubjectChar">
-    <w:name w:val="Comment Subject Char"/>
-    <w:basedOn w:val="CommentTextChar"/>
-    <w:link w:val="CommentSubject"/>
-    <w:uiPriority w:val="99"/>
-    <w:semiHidden/>
-    <w:rsid w:val="00E34950"/>
-    <w:rPr>
-      <w:b/>
-      <w:bCs/>
-      <w:kern w:val="2"/>
-      <w:szCs w:val="22"/>
-    </w:rPr>
-  </w:style>
-</w:styles>
-</file>
-
-<file path=word/stylesWithEffects.xml><?xml version="1.0" encoding="utf-8"?>
-<w:styles xmlns:wpc="http://schemas.microsoft.com/office/word/2010/wordprocessingCanvas" xmlns:mc="http://schemas.openxmlformats.org/markup-compatibility/2006" xmlns:o="urn:schemas-microsoft-com:office:office" xmlns:r="http://schemas.openxmlformats.org/officeDocument/2006/relationships" xmlns:m="http://schemas.openxmlformats.org/officeDocument/2006/math" xmlns:v="urn:schemas-microsoft-com:vml" xmlns:wp14="http://schemas.microsoft.com/office/word/2010/wordprocessingDrawing" xmlns:wp="http://schemas.openxmlformats.org/drawingml/2006/wordprocessingDrawing" xmlns:w10="urn:schemas-microsoft-com:office:word" xmlns:w="http://schemas.openxmlformats.org/wordprocessingml/2006/main" xmlns:w14="http://schemas.microsoft.com/office/word/2010/wordml" xmlns:wpg="http://schemas.microsoft.com/office/word/2010/wordprocessingGroup" xmlns:wpi="http://schemas.microsoft.com/office/word/2010/wordprocessingInk" xmlns:wne="http://schemas.microsoft.com/office/word/2006/wordml" xmlns:wps="http://schemas.microsoft.com/office/word/2010/wordprocessingShape" mc:Ignorable="w14 wp14">
-  <w:docDefaults>
-    <w:rPrDefault>
-      <w:rPr>
-        <w:rFonts w:ascii="Malgun Gothic" w:eastAsia="Malgun Gothic" w:hAnsi="Malgun Gothic" w:cs="Times New Roman"/>
-        <w:lang w:val="en-US" w:eastAsia="ko-KR" w:bidi="ar-SA"/>
-      </w:rPr>
-    </w:rPrDefault>
-    <w:pPrDefault/>
-  </w:docDefaults>
-  <w:latentStyles w:defLockedState="0" w:defUIPriority="99" w:defSemiHidden="1" w:defUnhideWhenUsed="1" w:defQFormat="0" w:count="267">
-    <w:lsdException w:name="Normal" w:semiHidden="0" w:uiPriority="0" w:unhideWhenUsed="0" w:qFormat="1"/>
-    <w:lsdException w:name="heading 1" w:semiHidden="0" w:uiPriority="9" w:unhideWhenUsed="0" w:qFormat="1"/>
-    <w:lsdException w:name="heading 2" w:uiPriority="9" w:qFormat="1"/>
-    <w:lsdException w:name="heading 3" w:uiPriority="9" w:qFormat="1"/>
-    <w:lsdException w:name="heading 4" w:uiPriority="9" w:qFormat="1"/>
-    <w:lsdException w:name="heading 5" w:uiPriority="9" w:qFormat="1"/>
-    <w:lsdException w:name="heading 6" w:uiPriority="9" w:qFormat="1"/>
-    <w:lsdException w:name="heading 7" w:uiPriority="9" w:qFormat="1"/>
-    <w:lsdException w:name="heading 8" w:uiPriority="9" w:qFormat="1"/>
-    <w:lsdException w:name="heading 9" w:uiPriority="9" w:qFormat="1"/>
-    <w:lsdException w:name="toc 1" w:uiPriority="39"/>
-    <w:lsdException w:name="toc 2" w:uiPriority="39"/>
-    <w:lsdException w:name="toc 3" w:uiPriority="39"/>
-    <w:lsdException w:name="toc 4" w:uiPriority="39"/>
-    <w:lsdException w:name="toc 5" w:uiPriority="39"/>
-    <w:lsdException w:name="toc 6" w:uiPriority="39"/>
-    <w:lsdException w:name="toc 7" w:uiPriority="39"/>
-    <w:lsdException w:name="toc 8" w:uiPriority="39"/>
-    <w:lsdException w:name="toc 9" w:uiPriority="39"/>
-    <w:lsdException w:name="caption" w:uiPriority="35" w:qFormat="1"/>
-    <w:lsdException w:name="Title" w:semiHidden="0" w:uiPriority="10" w:unhideWhenUsed="0" w:qFormat="1"/>
-    <w:lsdException w:name="Default Paragraph Font" w:uiPriority="1"/>
-    <w:lsdException w:name="Subtitle" w:semiHidden="0" w:uiPriority="11" w:unhideWhenUsed="0" w:qFormat="1"/>
-    <w:lsdException w:name="Strong" w:semiHidden="0" w:uiPriority="22" w:unhideWhenUsed="0" w:qFormat="1"/>
-    <w:lsdException w:name="Emphasis" w:semiHidden="0" w:uiPriority="20" w:unhideWhenUsed="0" w:qFormat="1"/>
-    <w:lsdException w:name="Table Grid" w:semiHidden="0" w:uiPriority="39" w:unhideWhenUsed="0"/>
-    <w:lsdException w:name="Placeholder Text" w:unhideWhenUsed="0"/>
-    <w:lsdException w:name="No Spacing" w:semiHidden="0" w:uiPriority="1" w:unhideWhenUsed="0" w:qFormat="1"/>
-    <w:lsdException w:name="Light Shading" w:semiHidden="0" w:uiPriority="60" w:unhideWhenUsed="0"/>
-    <w:lsdException w:name="Light List" w:semiHidden="0" w:uiPriority="61" w:unhideWhenUsed="0"/>
-    <w:lsdException w:name="Light Grid" w:semiHidden="0" w:uiPriority="62" w:unhideWhenUsed="0"/>
-    <w:lsdException w:name="Medium Shading 1" w:semiHidden="0" w:uiPriority="63" w:unhideWhenUsed="0"/>
-    <w:lsdException w:name="Medium Shading 2" w:semiHidden="0" w:uiPriority="64" w:unhideWhenUsed="0"/>
-    <w:lsdException w:name="Medium List 1" w:semiHidden="0" w:uiPriority="65" w:unhideWhenUsed="0"/>
-    <w:lsdException w:name="Medium List 2" w:semiHidden="0" w:uiPriority="66" w:unhideWhenUsed="0"/>
-    <w:lsdException w:name="Medium Grid 1" w:semiHidden="0" w:uiPriority="67" w:unhideWhenUsed="0"/>
-    <w:lsdException w:name="Medium Grid 2" w:semiHidden="0" w:uiPriority="68" w:unhideWhenUsed="0"/>
-    <w:lsdException w:name="Medium Grid 3" w:semiHidden="0" w:uiPriority="69" w:unhideWhenUsed="0"/>
-    <w:lsdException w:name="Dark List" w:semiHidden="0" w:uiPriority="70" w:unhideWhenUsed="0"/>
-    <w:lsdException w:name="Colorful Shading" w:semiHidden="0" w:uiPriority="71" w:unhideWhenUsed="0"/>
-    <w:lsdException w:name="Colorful List" w:semiHidden="0" w:uiPriority="72" w:unhideWhenUsed="0"/>
-    <w:lsdException w:name="Colorful Grid" w:semiHidden="0" w:uiPriority="73" w:unhideWhenUsed="0"/>
-    <w:lsdException w:name="Light Shading Accent 1" w:semiHidden="0" w:uiPriority="60" w:unhideWhenUsed="0"/>
-    <w:lsdException w:name="Light List Accent 1" w:semiHidden="0" w:uiPriority="61" w:unhideWhenUsed="0"/>
-    <w:lsdException w:name="Light Grid Accent 1" w:semiHidden="0" w:uiPriority="62" w:unhideWhenUsed="0"/>
-    <w:lsdException w:name="Medium Shading 1 Accent 1" w:semiHidden="0" w:uiPriority="63" w:unhideWhenUsed="0"/>
-    <w:lsdException w:name="Medium Shading 2 Accent 1" w:semiHidden="0" w:uiPriority="64" w:unhideWhenUsed="0"/>
-    <w:lsdException w:name="Medium List 1 Accent 1" w:semiHidden="0" w:uiPriority="65" w:unhideWhenUsed="0"/>
-    <w:lsdException w:name="Revision" w:unhideWhenUsed="0"/>
-    <w:lsdException w:name="List Paragraph" w:semiHidden="0" w:uiPriority="34" w:unhideWhenUsed="0" w:qFormat="1"/>
-    <w:lsdException w:name="Quote" w:semiHidden="0" w:uiPriority="29" w:unhideWhenUsed="0" w:qFormat="1"/>
-    <w:lsdException w:name="Intense Quote" w:semiHidden="0" w:uiPriority="30" w:unhideWhenUsed="0" w:qFormat="1"/>
-    <w:lsdException w:name="Medium List 2 Accent 1" w:semiHidden="0" w:uiPriority="66" w:unhideWhenUsed="0"/>
-    <w:lsdException w:name="Medium Grid 1 Accent 1" w:semiHidden="0" w:uiPriority="67" w:unhideWhenUsed="0"/>
-    <w:lsdException w:name="Medium Grid 2 Accent 1" w:semiHidden="0" w:uiPriority="68" w:unhideWhenUsed="0"/>
-    <w:lsdException w:name="Medium Grid 3 Accent 1" w:semiHidden="0" w:uiPriority="69" w:unhideWhenUsed="0"/>
-    <w:lsdException w:name="Dark List Accent 1" w:semiHidden="0" w:uiPriority="70" w:unhideWhenUsed="0"/>
-    <w:lsdException w:name="Colorful Shading Accent 1" w:semiHidden="0" w:uiPriority="71" w:unhideWhenUsed="0"/>
-    <w:lsdException w:name="Colorful List Accent 1" w:semiHidden="0" w:uiPriority="72" w:unhideWhenUsed="0"/>
-    <w:lsdException w:name="Colorful Grid Accent 1" w:semiHidden="0" w:uiPriority="73" w:unhideWhenUsed="0"/>
-    <w:lsdException w:name="Light Shading Accent 2" w:semiHidden="0" w:uiPriority="60" w:unhideWhenUsed="0"/>
-    <w:lsdException w:name="Light List Accent 2" w:semiHidden="0" w:uiPriority="61" w:unhideWhenUsed="0"/>
-    <w:lsdException w:name="Light Grid Accent 2" w:semiHidden="0" w:uiPriority="62" w:unhideWhenUsed="0"/>
-    <w:lsdException w:name="Medium Shading 1 Accent 2" w:semiHidden="0" w:uiPriority="63" w:unhideWhenUsed="0"/>
-    <w:lsdException w:name="Medium Shading 2 Accent 2" w:semiHidden="0" w:uiPriority="64" w:unhideWhenUsed="0"/>
-    <w:lsdException w:name="Medium List 1 Accent 2" w:semiHidden="0" w:uiPriority="65" w:unhideWhenUsed="0"/>
-    <w:lsdException w:name="Medium List 2 Accent 2" w:semiHidden="0" w:uiPriority="66" w:unhideWhenUsed="0"/>
-    <w:lsdException w:name="Medium Grid 1 Accent 2" w:semiHidden="0" w:uiPriority="67" w:unhideWhenUsed="0"/>
-    <w:lsdException w:name="Medium Grid 2 Accent 2" w:semiHidden="0" w:uiPriority="68" w:unhideWhenUsed="0"/>
-    <w:lsdException w:name="Medium Grid 3 Accent 2" w:semiHidden="0" w:uiPriority="69" w:unhideWhenUsed="0"/>
-    <w:lsdException w:name="Dark List Accent 2" w:semiHidden="0" w:uiPriority="70" w:unhideWhenUsed="0"/>
-    <w:lsdException w:name="Colorful Shading Accent 2" w:semiHidden="0" w:uiPriority="71" w:unhideWhenUsed="0"/>
-    <w:lsdException w:name="Colorful List Accent 2" w:semiHidden="0" w:uiPriority="72" w:unhideWhenUsed="0"/>
-    <w:lsdException w:name="Colorful Grid Accent 2" w:semiHidden="0" w:uiPriority="73" w:unhideWhenUsed="0"/>
-    <w:lsdException w:name="Light Shading Accent 3" w:semiHidden="0" w:uiPriority="60" w:unhideWhenUsed="0"/>
-    <w:lsdException w:name="Light List Accent 3" w:semiHidden="0" w:uiPriority="61" w:unhideWhenUsed="0"/>
-    <w:lsdException w:name="Light Grid Accent 3" w:semiHidden="0" w:uiPriority="62" w:unhideWhenUsed="0"/>
-    <w:lsdException w:name="Medium Shading 1 Accent 3" w:semiHidden="0" w:uiPriority="63" w:unhideWhenUsed="0"/>
-    <w:lsdException w:name="Medium Shading 2 Accent 3" w:semiHidden="0" w:uiPriority="64" w:unhideWhenUsed="0"/>
-    <w:lsdException w:name="Medium List 1 Accent 3" w:semiHidden="0" w:uiPriority="65" w:unhideWhenUsed="0"/>
-    <w:lsdException w:name="Medium List 2 Accent 3" w:semiHidden="0" w:uiPriority="66" w:unhideWhenUsed="0"/>
-    <w:lsdException w:name="Medium Grid 1 Accent 3" w:semiHidden="0" w:uiPriority="67" w:unhideWhenUsed="0"/>
-    <w:lsdException w:name="Medium Grid 2 Accent 3" w:semiHidden="0" w:uiPriority="68" w:unhideWhenUsed="0"/>
-    <w:lsdException w:name="Medium Grid 3 Accent 3" w:semiHidden="0" w:uiPriority="69" w:unhideWhenUsed="0"/>
-    <w:lsdException w:name="Dark List Accent 3" w:semiHidden="0" w:uiPriority="70" w:unhideWhenUsed="0"/>
-    <w:lsdException w:name="Colorful Shading Accent 3" w:semiHidden="0" w:uiPriority="71" w:unhideWhenUsed="0"/>
-    <w:lsdException w:name="Colorful List Accent 3" w:semiHidden="0" w:uiPriority="72" w:unhideWhenUsed="0"/>
-    <w:lsdException w:name="Colorful Grid Accent 3" w:semiHidden="0" w:uiPriority="73" w:unhideWhenUsed="0"/>
-    <w:lsdException w:name="Light Shading Accent 4" w:semiHidden="0" w:uiPriority="60" w:unhideWhenUsed="0"/>
-    <w:lsdException w:name="Light List Accent 4" w:semiHidden="0" w:uiPriority="61" w:unhideWhenUsed="0"/>
-    <w:lsdException w:name="Light Grid Accent 4" w:semiHidden="0" w:uiPriority="62" w:unhideWhenUsed="0"/>
-    <w:lsdException w:name="Medium Shading 1 Accent 4" w:semiHidden="0" w:uiPriority="63" w:unhideWhenUsed="0"/>
-    <w:lsdException w:name="Medium Shading 2 Accent 4" w:semiHidden="0" w:uiPriority="64" w:unhideWhenUsed="0"/>
-    <w:lsdException w:name="Medium List 1 Accent 4" w:semiHidden="0" w:uiPriority="65" w:unhideWhenUsed="0"/>
-    <w:lsdException w:name="Medium List 2 Accent 4" w:semiHidden="0" w:uiPriority="66" w:unhideWhenUsed="0"/>
-    <w:lsdException w:name="Medium Grid 1 Accent 4" w:semiHidden="0" w:uiPriority="67" w:unhideWhenUsed="0"/>
-    <w:lsdException w:name="Medium Grid 2 Accent 4" w:semiHidden="0" w:uiPriority="68" w:unhideWhenUsed="0"/>
-    <w:lsdException w:name="Medium Grid 3 Accent 4" w:semiHidden="0" w:uiPriority="69" w:unhideWhenUsed="0"/>
-    <w:lsdException w:name="Dark List Accent 4" w:semiHidden="0" w:uiPriority="70" w:unhideWhenUsed="0"/>
-    <w:lsdException w:name="Colorful Shading Accent 4" w:semiHidden="0" w:uiPriority="71" w:unhideWhenUsed="0"/>
-    <w:lsdException w:name="Colorful List Accent 4" w:semiHidden="0" w:uiPriority="72" w:unhideWhenUsed="0"/>
-    <w:lsdException w:name="Colorful Grid Accent 4" w:semiHidden="0" w:uiPriority="73" w:unhideWhenUsed="0"/>
-    <w:lsdException w:name="Light Shading Accent 5" w:semiHidden="0" w:uiPriority="60" w:unhideWhenUsed="0"/>
-    <w:lsdException w:name="Light List Accent 5" w:semiHidden="0" w:uiPriority="61" w:unhideWhenUsed="0"/>
-    <w:lsdException w:name="Light Grid Accent 5" w:semiHidden="0" w:uiPriority="62" w:unhideWhenUsed="0"/>
-    <w:lsdException w:name="Medium Shading 1 Accent 5" w:semiHidden="0" w:uiPriority="63" w:unhideWhenUsed="0"/>
-    <w:lsdException w:name="Medium Shading 2 Accent 5" w:semiHidden="0" w:uiPriority="64" w:unhideWhenUsed="0"/>
-    <w:lsdException w:name="Medium List 1 Accent 5" w:semiHidden="0" w:uiPriority="65" w:unhideWhenUsed="0"/>
-    <w:lsdException w:name="Medium List 2 Accent 5" w:semiHidden="0" w:uiPriority="66" w:unhideWhenUsed="0"/>
-    <w:lsdException w:name="Medium Grid 1 Accent 5" w:semiHidden="0" w:uiPriority="67" w:unhideWhenUsed="0"/>
-    <w:lsdException w:name="Medium Grid 2 Accent 5" w:semiHidden="0" w:uiPriority="68" w:unhideWhenUsed="0"/>
-    <w:lsdException w:name="Medium Grid 3 Accent 5" w:semiHidden="0" w:uiPriority="69" w:unhideWhenUsed="0"/>
-    <w:lsdException w:name="Dark List Accent 5" w:semiHidden="0" w:uiPriority="70" w:unhideWhenUsed="0"/>
-    <w:lsdException w:name="Colorful Shading Accent 5" w:semiHidden="0" w:uiPriority="71" w:unhideWhenUsed="0"/>
-    <w:lsdException w:name="Colorful List Accent 5" w:semiHidden="0" w:uiPriority="72" w:unhideWhenUsed="0"/>
-    <w:lsdException w:name="Colorful Grid Accent 5" w:semiHidden="0" w:uiPriority="73" w:unhideWhenUsed="0"/>
-    <w:lsdException w:name="Light Shading Accent 6" w:semiHidden="0" w:uiPriority="60" w:unhideWhenUsed="0"/>
-    <w:lsdException w:name="Light List Accent 6" w:semiHidden="0" w:uiPriority="61" w:unhideWhenUsed="0"/>
-    <w:lsdException w:name="Light Grid Accent 6" w:semiHidden="0" w:uiPriority="62" w:unhideWhenUsed="0"/>
-    <w:lsdException w:name="Medium Shading 1 Accent 6" w:semiHidden="0" w:uiPriority="63" w:unhideWhenUsed="0"/>
-    <w:lsdException w:name="Medium Shading 2 Accent 6" w:semiHidden="0" w:uiPriority="64" w:unhideWhenUsed="0"/>
-    <w:lsdException w:name="Medium List 1 Accent 6" w:semiHidden="0" w:uiPriority="65" w:unhideWhenUsed="0"/>
-    <w:lsdException w:name="Medium List 2 Accent 6" w:semiHidden="0" w:uiPriority="66" w:unhideWhenUsed="0"/>
-    <w:lsdException w:name="Medium Grid 1 Accent 6" w:semiHidden="0" w:uiPriority="67" w:unhideWhenUsed="0"/>
-    <w:lsdException w:name="Medium Grid 2 Accent 6" w:semiHidden="0" w:uiPriority="68" w:unhideWhenUsed="0"/>
-    <w:lsdException w:name="Medium Grid 3 Accent 6" w:semiHidden="0" w:uiPriority="69" w:unhideWhenUsed="0"/>
-    <w:lsdException w:name="Dark List Accent 6" w:semiHidden="0" w:uiPriority="70" w:unhideWhenUsed="0"/>
-    <w:lsdException w:name="Colorful Shading Accent 6" w:semiHidden="0" w:uiPriority="71" w:unhideWhenUsed="0"/>
-    <w:lsdException w:name="Colorful List Accent 6" w:semiHidden="0" w:uiPriority="72" w:unhideWhenUsed="0"/>
-    <w:lsdException w:name="Colorful Grid Accent 6" w:semiHidden="0" w:uiPriority="73" w:unhideWhenUsed="0"/>
-    <w:lsdException w:name="Subtle Emphasis" w:semiHidden="0" w:uiPriority="19" w:unhideWhenUsed="0" w:qFormat="1"/>
-    <w:lsdException w:name="Intense Emphasis" w:semiHidden="0" w:uiPriority="21" w:unhideWhenUsed="0" w:qFormat="1"/>
-    <w:lsdException w:name="Subtle Reference" w:semiHidden="0" w:uiPriority="31" w:unhideWhenUsed="0" w:qFormat="1"/>
-    <w:lsdException w:name="Intense Reference" w:semiHidden="0" w:uiPriority="32" w:unhideWhenUsed="0" w:qFormat="1"/>
-    <w:lsdException w:name="Book Title" w:semiHidden="0" w:uiPriority="33" w:unhideWhenUsed="0" w:qFormat="1"/>
-    <w:lsdException w:name="Bibliography" w:uiPriority="37"/>
-    <w:lsdException w:name="TOC Heading" w:uiPriority="39" w:qFormat="1"/>
-  </w:latentStyles>
-  <w:style w:type="paragraph" w:default="1" w:styleId="Normal">
-    <w:name w:val="Normal"/>
-    <w:qFormat/>
-    <w:pPr>
-      <w:widowControl w:val="0"/>
-      <w:wordWrap w:val="0"/>
-      <w:autoSpaceDE w:val="0"/>
-      <w:autoSpaceDN w:val="0"/>
-      <w:spacing w:after="160" w:line="259" w:lineRule="auto"/>
-      <w:jc w:val="both"/>
-    </w:pPr>
-    <w:rPr>
-      <w:kern w:val="2"/>
-      <w:szCs w:val="22"/>
-    </w:rPr>
-  </w:style>
-  <w:style w:type="character" w:default="1" w:styleId="DefaultParagraphFont">
-    <w:name w:val="Default Paragraph Font"/>
-    <w:uiPriority w:val="1"/>
-    <w:semiHidden/>
-    <w:unhideWhenUsed/>
-  </w:style>
-  <w:style w:type="table" w:default="1" w:styleId="TableNormal">
-    <w:name w:val="Normal Table"/>
-    <w:uiPriority w:val="99"/>
-    <w:semiHidden/>
-    <w:unhideWhenUsed/>
-    <w:tblPr>
-      <w:tblInd w:w="0" w:type="dxa"/>
-      <w:tblCellMar>
-        <w:top w:w="0" w:type="dxa"/>
-        <w:left w:w="108" w:type="dxa"/>
-        <w:bottom w:w="0" w:type="dxa"/>
-        <w:right w:w="108" w:type="dxa"/>
-      </w:tblCellMar>
-    </w:tblPr>
-  </w:style>
-  <w:style w:type="numbering" w:default="1" w:styleId="NoList">
-    <w:name w:val="No List"/>
-    <w:uiPriority w:val="99"/>
-    <w:semiHidden/>
-    <w:unhideWhenUsed/>
-  </w:style>
-  <w:style w:type="table" w:styleId="TableGrid">
-    <w:name w:val="Table Grid"/>
-    <w:basedOn w:val="TableNormal"/>
-    <w:uiPriority w:val="39"/>
-    <w:rsid w:val="008571E1"/>
-    <w:tblPr>
-      <w:tblBorders>
-        <w:top w:val="single" w:sz="4" w:space="0" w:color="auto"/>
-        <w:left w:val="single" w:sz="4" w:space="0" w:color="auto"/>
-        <w:bottom w:val="single" w:sz="4" w:space="0" w:color="auto"/>
-        <w:right w:val="single" w:sz="4" w:space="0" w:color="auto"/>
-        <w:insideH w:val="single" w:sz="4" w:space="0" w:color="auto"/>
-        <w:insideV w:val="single" w:sz="4" w:space="0" w:color="auto"/>
-      </w:tblBorders>
-    </w:tblPr>
-  </w:style>
-  <w:style w:type="character" w:styleId="Hyperlink">
-    <w:name w:val="Hyperlink"/>
-    <w:uiPriority w:val="99"/>
-    <w:unhideWhenUsed/>
-    <w:rsid w:val="008571E1"/>
-    <w:rPr>
-      <w:color w:val="0563C1"/>
-      <w:u w:val="single"/>
-    </w:rPr>
-  </w:style>
-  <w:style w:type="paragraph" w:styleId="Header">
-    <w:name w:val="header"/>
-    <w:basedOn w:val="Normal"/>
-    <w:link w:val="HeaderChar"/>
-    <w:uiPriority w:val="99"/>
-    <w:unhideWhenUsed/>
-    <w:rsid w:val="00191FDF"/>
-    <w:pPr>
-      <w:tabs>
-        <w:tab w:val="center" w:pos="4513"/>
-        <w:tab w:val="right" w:pos="9026"/>
-      </w:tabs>
-      <w:snapToGrid w:val="0"/>
-    </w:pPr>
-  </w:style>
-  <w:style w:type="character" w:customStyle="1" w:styleId="HeaderChar">
-    <w:name w:val="Header Char"/>
-    <w:basedOn w:val="DefaultParagraphFont"/>
-    <w:link w:val="Header"/>
-    <w:uiPriority w:val="99"/>
-    <w:rsid w:val="00191FDF"/>
-    <w:rPr>
-      <w:kern w:val="2"/>
-      <w:szCs w:val="22"/>
-    </w:rPr>
-  </w:style>
-  <w:style w:type="paragraph" w:styleId="Footer">
-    <w:name w:val="footer"/>
-    <w:basedOn w:val="Normal"/>
-    <w:link w:val="FooterChar"/>
-    <w:uiPriority w:val="99"/>
-    <w:unhideWhenUsed/>
-    <w:rsid w:val="00191FDF"/>
-    <w:pPr>
-      <w:tabs>
-        <w:tab w:val="center" w:pos="4513"/>
-        <w:tab w:val="right" w:pos="9026"/>
-      </w:tabs>
-      <w:snapToGrid w:val="0"/>
-    </w:pPr>
-  </w:style>
-  <w:style w:type="character" w:customStyle="1" w:styleId="FooterChar">
-    <w:name w:val="Footer Char"/>
-    <w:basedOn w:val="DefaultParagraphFont"/>
-    <w:link w:val="Footer"/>
-    <w:uiPriority w:val="99"/>
-    <w:rsid w:val="00191FDF"/>
-    <w:rPr>
-      <w:kern w:val="2"/>
-      <w:szCs w:val="22"/>
-    </w:rPr>
-  </w:style>
-  <w:style w:type="paragraph" w:styleId="BalloonText">
-    <w:name w:val="Balloon Text"/>
-    <w:basedOn w:val="Normal"/>
-    <w:link w:val="BalloonTextChar"/>
-    <w:uiPriority w:val="99"/>
-    <w:semiHidden/>
-    <w:unhideWhenUsed/>
-    <w:rsid w:val="000B69CE"/>
-    <w:pPr>
-      <w:spacing w:after="0" w:line="240" w:lineRule="auto"/>
-    </w:pPr>
-    <w:rPr>
-      <w:rFonts w:asciiTheme="majorHAnsi" w:eastAsiaTheme="majorEastAsia" w:hAnsiTheme="majorHAnsi" w:cstheme="majorBidi"/>
-      <w:sz w:val="18"/>
-      <w:szCs w:val="18"/>
-    </w:rPr>
-  </w:style>
-  <w:style w:type="character" w:customStyle="1" w:styleId="BalloonTextChar">
-    <w:name w:val="Balloon Text Char"/>
-    <w:basedOn w:val="DefaultParagraphFont"/>
-    <w:link w:val="BalloonText"/>
-    <w:uiPriority w:val="99"/>
-    <w:semiHidden/>
-    <w:rsid w:val="000B69CE"/>
-    <w:rPr>
-      <w:rFonts w:asciiTheme="majorHAnsi" w:eastAsiaTheme="majorEastAsia" w:hAnsiTheme="majorHAnsi" w:cstheme="majorBidi"/>
-      <w:kern w:val="2"/>
-      <w:sz w:val="18"/>
-      <w:szCs w:val="18"/>
-    </w:rPr>
-  </w:style>
-  <w:style w:type="paragraph" w:styleId="ListParagraph">
-    <w:name w:val="List Paragraph"/>
-    <w:basedOn w:val="Normal"/>
-    <w:uiPriority w:val="34"/>
-    <w:qFormat/>
-    <w:rsid w:val="006C5169"/>
-    <w:pPr>
-      <w:ind w:leftChars="400" w:left="800"/>
-    </w:pPr>
-  </w:style>
-  <w:style w:type="character" w:styleId="CommentReference">
-    <w:name w:val="annotation reference"/>
-    <w:basedOn w:val="DefaultParagraphFont"/>
-    <w:uiPriority w:val="99"/>
-    <w:semiHidden/>
-    <w:unhideWhenUsed/>
-    <w:rsid w:val="00E34950"/>
-    <w:rPr>
-      <w:sz w:val="18"/>
-      <w:szCs w:val="18"/>
-    </w:rPr>
-  </w:style>
-  <w:style w:type="paragraph" w:styleId="CommentText">
-    <w:name w:val="annotation text"/>
-    <w:basedOn w:val="Normal"/>
-    <w:link w:val="CommentTextChar"/>
-    <w:uiPriority w:val="99"/>
-    <w:semiHidden/>
-    <w:unhideWhenUsed/>
-    <w:rsid w:val="00E34950"/>
-    <w:pPr>
-      <w:jc w:val="left"/>
-    </w:pPr>
-  </w:style>
-  <w:style w:type="character" w:customStyle="1" w:styleId="CommentTextChar">
-    <w:name w:val="Comment Text Char"/>
-    <w:basedOn w:val="DefaultParagraphFont"/>
-    <w:link w:val="CommentText"/>
-    <w:uiPriority w:val="99"/>
-    <w:semiHidden/>
-    <w:rsid w:val="00E34950"/>
-    <w:rPr>
-      <w:kern w:val="2"/>
-      <w:szCs w:val="22"/>
-    </w:rPr>
-  </w:style>
-  <w:style w:type="paragraph" w:styleId="CommentSubject">
-    <w:name w:val="annotation subject"/>
-    <w:basedOn w:val="CommentText"/>
-    <w:next w:val="CommentText"/>
-    <w:link w:val="CommentSubjectChar"/>
-    <w:uiPriority w:val="99"/>
-    <w:semiHidden/>
-    <w:unhideWhenUsed/>
-    <w:rsid w:val="00E34950"/>
-    <w:rPr>
-      <w:b/>
-      <w:bCs/>
-    </w:rPr>
-  </w:style>
-  <w:style w:type="character" w:customStyle="1" w:styleId="CommentSubjectChar">
-    <w:name w:val="Comment Subject Char"/>
-    <w:basedOn w:val="CommentTextChar"/>
-    <w:link w:val="CommentSubject"/>
+  <w:style w:type="character" w:customStyle="1" w:styleId="AsuntodelcomentarioCar">
+    <w:name w:val="Asunto del comentario Car"/>
+    <w:basedOn w:val="TextocomentarioCar"/>
+    <w:link w:val="Asuntodelcomentario"/>
     <w:uiPriority w:val="99"/>
     <w:semiHidden/>
     <w:rsid w:val="00E34950"/>
@@ -7991,7 +7776,7 @@
   <a:extraClrSchemeLst/>
   <a:extLst>
     <a:ext uri="{05A4C25C-085E-4340-85A3-A5531E510DB2}">
-      <thm15:themeFamily xmlns="" xmlns:thm15="http://schemas.microsoft.com/office/thememl/2012/main" name="Office Theme" id="{62F939B6-93AF-4DB8-9C6B-D6C7DFDC589F}" vid="{4A3C46E8-61CC-4603-A589-7422A47A8E4A}"/>
+      <thm15:themeFamily xmlns:thm15="http://schemas.microsoft.com/office/thememl/2012/main" name="Office Theme" id="{62F939B6-93AF-4DB8-9C6B-D6C7DFDC589F}" vid="{4A3C46E8-61CC-4603-A589-7422A47A8E4A}"/>
     </a:ext>
   </a:extLst>
 </a:theme>
@@ -8002,7 +7787,7 @@
 </file>
 
 <file path=customXml/itemProps1.xml><?xml version="1.0" encoding="utf-8"?>
-<ds:datastoreItem xmlns:ds="http://schemas.openxmlformats.org/officeDocument/2006/customXml" ds:itemID="{8AAD36B8-D5CE-4DD4-AFC8-1558BC1B8FC2}">
+<ds:datastoreItem xmlns:ds="http://schemas.openxmlformats.org/officeDocument/2006/customXml" ds:itemID="{08E48DB2-E8E3-4E61-8316-421415FB57A0}">
   <ds:schemaRefs>
     <ds:schemaRef ds:uri="http://schemas.openxmlformats.org/officeDocument/2006/bibliography"/>
   </ds:schemaRefs>

</xml_diff>